<commit_message>
used hashset to contain visited nodes to fix performance
</commit_message>
<xml_diff>
--- a/CP468.docx
+++ b/CP468.docx
@@ -1,10 +1,13 @@
 
 <file path=word/document.xml><?xml version="1.0" encoding="utf-8"?>
-<w:document xmlns:wpc="http://schemas.microsoft.com/office/word/2010/wordprocessingCanvas" xmlns:cx="http://schemas.microsoft.com/office/drawing/2014/chartex" xmlns:cx1="http://schemas.microsoft.com/office/drawing/2015/9/8/chartex" xmlns:cx2="http://schemas.microsoft.com/office/drawing/2015/10/21/chartex" xmlns:mc="http://schemas.openxmlformats.org/markup-compatibility/2006" xmlns:o="urn:schemas-microsoft-com:office:office" xmlns:r="http://schemas.openxmlformats.org/officeDocument/2006/relationships" xmlns:m="http://schemas.openxmlformats.org/officeDocument/2006/math" xmlns:v="urn:schemas-microsoft-com:vml" xmlns:wp14="http://schemas.microsoft.com/office/word/2010/wordprocessingDrawing" xmlns:wp="http://schemas.openxmlformats.org/drawingml/2006/wordprocessingDrawing" xmlns:w10="urn:schemas-microsoft-com:office:word" xmlns:w="http://schemas.openxmlformats.org/wordprocessingml/2006/main" xmlns:w14="http://schemas.microsoft.com/office/word/2010/wordml" xmlns:w15="http://schemas.microsoft.com/office/word/2012/wordml" xmlns:w16se="http://schemas.microsoft.com/office/word/2015/wordml/symex" xmlns:wpg="http://schemas.microsoft.com/office/word/2010/wordprocessingGroup" xmlns:wpi="http://schemas.microsoft.com/office/word/2010/wordprocessingInk" xmlns:wne="http://schemas.microsoft.com/office/word/2006/wordml" xmlns:wps="http://schemas.microsoft.com/office/word/2010/wordprocessingShape" mc:Ignorable="w14 w15 w16se wp14">
+<w:document xmlns:wpc="http://schemas.microsoft.com/office/word/2010/wordprocessingCanvas" xmlns:mo="http://schemas.microsoft.com/office/mac/office/2008/main" xmlns:mc="http://schemas.openxmlformats.org/markup-compatibility/2006" xmlns:mv="urn:schemas-microsoft-com:mac:vml" xmlns:o="urn:schemas-microsoft-com:office:office" xmlns:r="http://schemas.openxmlformats.org/officeDocument/2006/relationships" xmlns:m="http://schemas.openxmlformats.org/officeDocument/2006/math" xmlns:v="urn:schemas-microsoft-com:vml" xmlns:wp14="http://schemas.microsoft.com/office/word/2010/wordprocessingDrawing" xmlns:wp="http://schemas.openxmlformats.org/drawingml/2006/wordprocessingDrawing" xmlns:w10="urn:schemas-microsoft-com:office:word" xmlns:w="http://schemas.openxmlformats.org/wordprocessingml/2006/main" xmlns:w14="http://schemas.microsoft.com/office/word/2010/wordml" xmlns:w15="http://schemas.microsoft.com/office/word/2012/wordml" xmlns:wpg="http://schemas.microsoft.com/office/word/2010/wordprocessingGroup" xmlns:wpi="http://schemas.microsoft.com/office/word/2010/wordprocessingInk" xmlns:wne="http://schemas.microsoft.com/office/word/2006/wordml" xmlns:wps="http://schemas.microsoft.com/office/word/2010/wordprocessingShape" mc:Ignorable="w14 w15 wp14">
   <w:body>
     <w:p>
       <w:pPr>
-        <w:spacing w:before="480" w:after="60" w:line="240" w:lineRule="auto"/>
+        <w:pStyle w:val="Title"/>
+        <w:pBdr>
+          <w:bottom w:val="single" w:sz="4" w:space="1" w:color="auto"/>
+        </w:pBdr>
         <w:rPr>
           <w:rFonts w:ascii="Times New Roman" w:eastAsia="Times New Roman" w:hAnsi="Times New Roman" w:cs="Times New Roman"/>
           <w:sz w:val="24"/>
@@ -14,20 +17,14 @@
       </w:pPr>
       <w:r>
         <w:rPr>
-          <w:rFonts w:ascii="Arial" w:eastAsia="Times New Roman" w:hAnsi="Arial" w:cs="Arial"/>
-          <w:color w:val="000000"/>
-          <w:sz w:val="52"/>
-          <w:szCs w:val="52"/>
+          <w:rFonts w:eastAsia="Times New Roman"/>
           <w:lang w:eastAsia="en-CA"/>
         </w:rPr>
         <w:t>CP468</w:t>
       </w:r>
       <w:r>
         <w:rPr>
-          <w:rFonts w:ascii="Arial" w:eastAsia="Times New Roman" w:hAnsi="Arial" w:cs="Arial"/>
-          <w:color w:val="000000"/>
-          <w:sz w:val="52"/>
-          <w:szCs w:val="52"/>
+          <w:rFonts w:eastAsia="Times New Roman"/>
           <w:lang w:eastAsia="en-CA"/>
         </w:rPr>
         <w:t>: Progress Report</w:t>
@@ -46,8 +43,7 @@
     </w:p>
     <w:p>
       <w:pPr>
-        <w:spacing w:before="360" w:after="120" w:line="240" w:lineRule="auto"/>
-        <w:outlineLvl w:val="1"/>
+        <w:pStyle w:val="Heading1"/>
         <w:rPr>
           <w:rFonts w:ascii="Times New Roman" w:eastAsia="Times New Roman" w:hAnsi="Times New Roman" w:cs="Times New Roman"/>
           <w:b/>
@@ -59,10 +55,7 @@
       </w:pPr>
       <w:r>
         <w:rPr>
-          <w:rFonts w:ascii="Arial" w:eastAsia="Times New Roman" w:hAnsi="Arial" w:cs="Arial"/>
-          <w:color w:val="000000"/>
-          <w:sz w:val="32"/>
-          <w:szCs w:val="32"/>
+          <w:rFonts w:eastAsia="Times New Roman"/>
           <w:lang w:eastAsia="en-CA"/>
         </w:rPr>
         <w:t>Problem Formulation</w:t>
@@ -255,8 +248,455 @@
     </w:p>
     <w:p>
       <w:pPr>
-        <w:spacing w:before="360" w:after="120" w:line="240" w:lineRule="auto"/>
-        <w:outlineLvl w:val="1"/>
+        <w:pStyle w:val="Heading1"/>
+        <w:rPr>
+          <w:rFonts w:eastAsia="Times New Roman"/>
+          <w:lang w:eastAsia="en-CA"/>
+        </w:rPr>
+      </w:pPr>
+      <w:r>
+        <w:rPr>
+          <w:rFonts w:eastAsia="Times New Roman"/>
+          <w:lang w:eastAsia="en-CA"/>
+        </w:rPr>
+        <w:t>Input Example</w:t>
+      </w:r>
+    </w:p>
+    <w:p>
+      <w:pPr>
+        <w:rPr>
+          <w:lang w:eastAsia="en-CA"/>
+        </w:rPr>
+      </w:pPr>
+      <w:r>
+        <w:rPr>
+          <w:lang w:eastAsia="en-CA"/>
+        </w:rPr>
+        <w:t>Input is taken through a text file with the following information:</w:t>
+      </w:r>
+    </w:p>
+    <w:p>
+      <w:pPr>
+        <w:spacing w:after="0" w:line="240" w:lineRule="auto"/>
+        <w:ind w:left="720"/>
+        <w:rPr>
+          <w:rFonts w:ascii="Times New Roman" w:eastAsia="Times New Roman" w:hAnsi="Times New Roman" w:cs="Times New Roman"/>
+          <w:sz w:val="24"/>
+          <w:szCs w:val="24"/>
+          <w:lang w:eastAsia="en-CA"/>
+        </w:rPr>
+      </w:pPr>
+      <w:r>
+        <w:rPr>
+          <w:rFonts w:ascii="Arial" w:eastAsia="Times New Roman" w:hAnsi="Arial" w:cs="Arial"/>
+          <w:color w:val="000000"/>
+          <w:sz w:val="20"/>
+          <w:szCs w:val="20"/>
+          <w:lang w:eastAsia="en-CA"/>
+        </w:rPr>
+        <w:t>8 10                 // the room has dimensions 8 by 10</w:t>
+      </w:r>
+    </w:p>
+    <w:p>
+      <w:pPr>
+        <w:spacing w:after="0" w:line="240" w:lineRule="auto"/>
+        <w:ind w:firstLine="720"/>
+        <w:rPr>
+          <w:rFonts w:ascii="Times New Roman" w:eastAsia="Times New Roman" w:hAnsi="Times New Roman" w:cs="Times New Roman"/>
+          <w:sz w:val="24"/>
+          <w:szCs w:val="24"/>
+          <w:lang w:eastAsia="en-CA"/>
+        </w:rPr>
+      </w:pPr>
+      <w:r>
+        <w:rPr>
+          <w:rFonts w:ascii="Arial" w:eastAsia="Times New Roman" w:hAnsi="Arial" w:cs="Arial"/>
+          <w:color w:val="000000"/>
+          <w:sz w:val="20"/>
+          <w:szCs w:val="20"/>
+          <w:lang w:eastAsia="en-CA"/>
+        </w:rPr>
+        <w:t>2                </w:t>
+      </w:r>
+      <w:r>
+        <w:rPr>
+          <w:rFonts w:ascii="Arial" w:eastAsia="Times New Roman" w:hAnsi="Arial" w:cs="Arial"/>
+          <w:color w:val="000000"/>
+          <w:sz w:val="20"/>
+          <w:szCs w:val="20"/>
+          <w:lang w:eastAsia="en-CA"/>
+        </w:rPr>
+        <w:t xml:space="preserve">    </w:t>
+      </w:r>
+      <w:r>
+        <w:rPr>
+          <w:rFonts w:ascii="Arial" w:eastAsia="Times New Roman" w:hAnsi="Arial" w:cs="Arial"/>
+          <w:color w:val="000000"/>
+          <w:sz w:val="20"/>
+          <w:szCs w:val="20"/>
+          <w:lang w:eastAsia="en-CA"/>
+        </w:rPr>
+        <w:t xml:space="preserve"> </w:t>
+      </w:r>
+      <w:r>
+        <w:rPr>
+          <w:rFonts w:ascii="Arial" w:eastAsia="Times New Roman" w:hAnsi="Arial" w:cs="Arial"/>
+          <w:color w:val="000000"/>
+          <w:sz w:val="20"/>
+          <w:szCs w:val="20"/>
+          <w:lang w:eastAsia="en-CA"/>
+        </w:rPr>
+        <w:t xml:space="preserve"> </w:t>
+      </w:r>
+      <w:r>
+        <w:rPr>
+          <w:rFonts w:ascii="Arial" w:eastAsia="Times New Roman" w:hAnsi="Arial" w:cs="Arial"/>
+          <w:color w:val="000000"/>
+          <w:sz w:val="20"/>
+          <w:szCs w:val="20"/>
+          <w:lang w:eastAsia="en-CA"/>
+        </w:rPr>
+        <w:t>// there are N = 2 robots</w:t>
+      </w:r>
+    </w:p>
+    <w:p>
+      <w:pPr>
+        <w:spacing w:after="0" w:line="240" w:lineRule="auto"/>
+        <w:ind w:firstLine="720"/>
+        <w:rPr>
+          <w:rFonts w:ascii="Times New Roman" w:eastAsia="Times New Roman" w:hAnsi="Times New Roman" w:cs="Times New Roman"/>
+          <w:sz w:val="24"/>
+          <w:szCs w:val="24"/>
+          <w:lang w:eastAsia="en-CA"/>
+        </w:rPr>
+      </w:pPr>
+      <w:r>
+        <w:rPr>
+          <w:rFonts w:ascii="Arial" w:eastAsia="Times New Roman" w:hAnsi="Arial" w:cs="Arial"/>
+          <w:color w:val="000000"/>
+          <w:sz w:val="20"/>
+          <w:szCs w:val="20"/>
+          <w:lang w:eastAsia="en-CA"/>
+        </w:rPr>
+        <w:t xml:space="preserve">2 1                 </w:t>
+      </w:r>
+      <w:r>
+        <w:rPr>
+          <w:rFonts w:ascii="Arial" w:eastAsia="Times New Roman" w:hAnsi="Arial" w:cs="Arial"/>
+          <w:color w:val="000000"/>
+          <w:sz w:val="20"/>
+          <w:szCs w:val="20"/>
+          <w:lang w:eastAsia="en-CA"/>
+        </w:rPr>
+        <w:t xml:space="preserve">  </w:t>
+      </w:r>
+      <w:r>
+        <w:rPr>
+          <w:rFonts w:ascii="Arial" w:eastAsia="Times New Roman" w:hAnsi="Arial" w:cs="Arial"/>
+          <w:color w:val="000000"/>
+          <w:sz w:val="20"/>
+          <w:szCs w:val="20"/>
+          <w:lang w:eastAsia="en-CA"/>
+        </w:rPr>
+        <w:t>// 1st robot initial position: point (2,1)</w:t>
+      </w:r>
+    </w:p>
+    <w:p>
+      <w:pPr>
+        <w:spacing w:after="0" w:line="240" w:lineRule="auto"/>
+        <w:ind w:firstLine="720"/>
+        <w:rPr>
+          <w:rFonts w:ascii="Times New Roman" w:eastAsia="Times New Roman" w:hAnsi="Times New Roman" w:cs="Times New Roman"/>
+          <w:sz w:val="24"/>
+          <w:szCs w:val="24"/>
+          <w:lang w:eastAsia="en-CA"/>
+        </w:rPr>
+      </w:pPr>
+      <w:r>
+        <w:rPr>
+          <w:rFonts w:ascii="Arial" w:eastAsia="Times New Roman" w:hAnsi="Arial" w:cs="Arial"/>
+          <w:color w:val="000000"/>
+          <w:sz w:val="20"/>
+          <w:szCs w:val="20"/>
+          <w:lang w:eastAsia="en-CA"/>
+        </w:rPr>
+        <w:t>8 2                </w:t>
+      </w:r>
+      <w:r>
+        <w:rPr>
+          <w:rFonts w:ascii="Arial" w:eastAsia="Times New Roman" w:hAnsi="Arial" w:cs="Arial"/>
+          <w:color w:val="000000"/>
+          <w:sz w:val="20"/>
+          <w:szCs w:val="20"/>
+          <w:lang w:eastAsia="en-CA"/>
+        </w:rPr>
+        <w:t xml:space="preserve"> </w:t>
+      </w:r>
+      <w:r>
+        <w:rPr>
+          <w:rFonts w:ascii="Arial" w:eastAsia="Times New Roman" w:hAnsi="Arial" w:cs="Arial"/>
+          <w:color w:val="000000"/>
+          <w:sz w:val="20"/>
+          <w:szCs w:val="20"/>
+          <w:lang w:eastAsia="en-CA"/>
+        </w:rPr>
+        <w:t xml:space="preserve"> // 2nd robot initial position: point (8,2)</w:t>
+      </w:r>
+    </w:p>
+    <w:p>
+      <w:pPr>
+        <w:spacing w:after="0" w:line="240" w:lineRule="auto"/>
+        <w:ind w:left="720"/>
+        <w:rPr>
+          <w:rFonts w:ascii="Times New Roman" w:eastAsia="Times New Roman" w:hAnsi="Times New Roman" w:cs="Times New Roman"/>
+          <w:sz w:val="24"/>
+          <w:szCs w:val="24"/>
+          <w:lang w:eastAsia="en-CA"/>
+        </w:rPr>
+      </w:pPr>
+      <w:r>
+        <w:rPr>
+          <w:rFonts w:ascii="Arial" w:eastAsia="Times New Roman" w:hAnsi="Arial" w:cs="Arial"/>
+          <w:color w:val="000000"/>
+          <w:sz w:val="20"/>
+          <w:szCs w:val="20"/>
+          <w:lang w:eastAsia="en-CA"/>
+        </w:rPr>
+        <w:t>4 7              </w:t>
+      </w:r>
+      <w:r>
+        <w:rPr>
+          <w:rFonts w:ascii="Arial" w:eastAsia="Times New Roman" w:hAnsi="Arial" w:cs="Arial"/>
+          <w:color w:val="000000"/>
+          <w:sz w:val="20"/>
+          <w:szCs w:val="20"/>
+          <w:lang w:eastAsia="en-CA"/>
+        </w:rPr>
+        <w:t xml:space="preserve">  </w:t>
+      </w:r>
+      <w:r>
+        <w:rPr>
+          <w:rFonts w:ascii="Arial" w:eastAsia="Times New Roman" w:hAnsi="Arial" w:cs="Arial"/>
+          <w:color w:val="000000"/>
+          <w:sz w:val="20"/>
+          <w:szCs w:val="20"/>
+          <w:lang w:eastAsia="en-CA"/>
+        </w:rPr>
+        <w:t>  // the rendezvous point R has coordinates (4,7)</w:t>
+      </w:r>
+    </w:p>
+    <w:p>
+      <w:pPr>
+        <w:spacing w:after="0" w:line="240" w:lineRule="auto"/>
+        <w:ind w:left="720"/>
+        <w:rPr>
+          <w:rFonts w:ascii="Times New Roman" w:eastAsia="Times New Roman" w:hAnsi="Times New Roman" w:cs="Times New Roman"/>
+          <w:sz w:val="24"/>
+          <w:szCs w:val="24"/>
+          <w:lang w:eastAsia="en-CA"/>
+        </w:rPr>
+      </w:pPr>
+      <w:r>
+        <w:rPr>
+          <w:rFonts w:ascii="Arial" w:eastAsia="Times New Roman" w:hAnsi="Arial" w:cs="Arial"/>
+          <w:color w:val="000000"/>
+          <w:sz w:val="20"/>
+          <w:szCs w:val="20"/>
+          <w:lang w:eastAsia="en-CA"/>
+        </w:rPr>
+        <w:t>1000000001            // room points (0,7), (1,7), ... (9,7)</w:t>
+      </w:r>
+    </w:p>
+    <w:p>
+      <w:pPr>
+        <w:spacing w:after="0" w:line="240" w:lineRule="auto"/>
+        <w:ind w:firstLine="720"/>
+        <w:rPr>
+          <w:rFonts w:ascii="Times New Roman" w:eastAsia="Times New Roman" w:hAnsi="Times New Roman" w:cs="Times New Roman"/>
+          <w:sz w:val="24"/>
+          <w:szCs w:val="24"/>
+          <w:lang w:eastAsia="en-CA"/>
+        </w:rPr>
+      </w:pPr>
+      <w:r>
+        <w:rPr>
+          <w:rFonts w:ascii="Arial" w:eastAsia="Times New Roman" w:hAnsi="Arial" w:cs="Arial"/>
+          <w:color w:val="000000"/>
+          <w:sz w:val="20"/>
+          <w:szCs w:val="20"/>
+          <w:lang w:eastAsia="en-CA"/>
+        </w:rPr>
+        <w:t>1100000011</w:t>
+      </w:r>
+    </w:p>
+    <w:p>
+      <w:pPr>
+        <w:spacing w:after="0" w:line="240" w:lineRule="auto"/>
+        <w:ind w:firstLine="720"/>
+        <w:rPr>
+          <w:rFonts w:ascii="Times New Roman" w:eastAsia="Times New Roman" w:hAnsi="Times New Roman" w:cs="Times New Roman"/>
+          <w:sz w:val="24"/>
+          <w:szCs w:val="24"/>
+          <w:lang w:eastAsia="en-CA"/>
+        </w:rPr>
+      </w:pPr>
+      <w:r>
+        <w:rPr>
+          <w:rFonts w:ascii="Arial" w:eastAsia="Times New Roman" w:hAnsi="Arial" w:cs="Arial"/>
+          <w:color w:val="000000"/>
+          <w:sz w:val="20"/>
+          <w:szCs w:val="20"/>
+          <w:lang w:eastAsia="en-CA"/>
+        </w:rPr>
+        <w:t>0000000000</w:t>
+      </w:r>
+    </w:p>
+    <w:p>
+      <w:pPr>
+        <w:spacing w:after="0" w:line="240" w:lineRule="auto"/>
+        <w:ind w:firstLine="720"/>
+        <w:rPr>
+          <w:rFonts w:ascii="Times New Roman" w:eastAsia="Times New Roman" w:hAnsi="Times New Roman" w:cs="Times New Roman"/>
+          <w:sz w:val="24"/>
+          <w:szCs w:val="24"/>
+          <w:lang w:eastAsia="en-CA"/>
+        </w:rPr>
+      </w:pPr>
+      <w:r>
+        <w:rPr>
+          <w:rFonts w:ascii="Arial" w:eastAsia="Times New Roman" w:hAnsi="Arial" w:cs="Arial"/>
+          <w:color w:val="000000"/>
+          <w:sz w:val="20"/>
+          <w:szCs w:val="20"/>
+          <w:lang w:eastAsia="en-CA"/>
+        </w:rPr>
+        <w:t>1000110001</w:t>
+      </w:r>
+    </w:p>
+    <w:p>
+      <w:pPr>
+        <w:spacing w:after="0" w:line="240" w:lineRule="auto"/>
+        <w:ind w:firstLine="720"/>
+        <w:rPr>
+          <w:rFonts w:ascii="Times New Roman" w:eastAsia="Times New Roman" w:hAnsi="Times New Roman" w:cs="Times New Roman"/>
+          <w:sz w:val="24"/>
+          <w:szCs w:val="24"/>
+          <w:lang w:eastAsia="en-CA"/>
+        </w:rPr>
+      </w:pPr>
+      <w:r>
+        <w:rPr>
+          <w:rFonts w:ascii="Arial" w:eastAsia="Times New Roman" w:hAnsi="Arial" w:cs="Arial"/>
+          <w:color w:val="000000"/>
+          <w:sz w:val="20"/>
+          <w:szCs w:val="20"/>
+          <w:lang w:eastAsia="en-CA"/>
+        </w:rPr>
+        <w:t>1001111001</w:t>
+      </w:r>
+    </w:p>
+    <w:p>
+      <w:pPr>
+        <w:spacing w:after="0" w:line="240" w:lineRule="auto"/>
+        <w:ind w:firstLine="720"/>
+        <w:rPr>
+          <w:rFonts w:ascii="Times New Roman" w:eastAsia="Times New Roman" w:hAnsi="Times New Roman" w:cs="Times New Roman"/>
+          <w:sz w:val="24"/>
+          <w:szCs w:val="24"/>
+          <w:lang w:eastAsia="en-CA"/>
+        </w:rPr>
+      </w:pPr>
+      <w:r>
+        <w:rPr>
+          <w:rFonts w:ascii="Arial" w:eastAsia="Times New Roman" w:hAnsi="Arial" w:cs="Arial"/>
+          <w:color w:val="000000"/>
+          <w:sz w:val="20"/>
+          <w:szCs w:val="20"/>
+          <w:lang w:eastAsia="en-CA"/>
+        </w:rPr>
+        <w:t>0001111000</w:t>
+      </w:r>
+    </w:p>
+    <w:p>
+      <w:pPr>
+        <w:spacing w:after="0" w:line="240" w:lineRule="auto"/>
+        <w:ind w:left="720"/>
+        <w:rPr>
+          <w:rFonts w:ascii="Times New Roman" w:eastAsia="Times New Roman" w:hAnsi="Times New Roman" w:cs="Times New Roman"/>
+          <w:sz w:val="24"/>
+          <w:szCs w:val="24"/>
+          <w:lang w:eastAsia="en-CA"/>
+        </w:rPr>
+      </w:pPr>
+      <w:r>
+        <w:rPr>
+          <w:rFonts w:ascii="Arial" w:eastAsia="Times New Roman" w:hAnsi="Arial" w:cs="Arial"/>
+          <w:color w:val="000000"/>
+          <w:sz w:val="20"/>
+          <w:szCs w:val="20"/>
+          <w:lang w:eastAsia="en-CA"/>
+        </w:rPr>
+        <w:t>0000110000             // room points (0,1), (1,1), ... (9,1)</w:t>
+      </w:r>
+    </w:p>
+    <w:p>
+      <w:pPr>
+        <w:spacing w:after="0" w:line="240" w:lineRule="auto"/>
+        <w:ind w:left="720"/>
+        <w:rPr>
+          <w:rFonts w:ascii="Times New Roman" w:eastAsia="Times New Roman" w:hAnsi="Times New Roman" w:cs="Times New Roman"/>
+          <w:sz w:val="24"/>
+          <w:szCs w:val="24"/>
+          <w:lang w:eastAsia="en-CA"/>
+        </w:rPr>
+      </w:pPr>
+      <w:r>
+        <w:rPr>
+          <w:rFonts w:ascii="Arial" w:eastAsia="Times New Roman" w:hAnsi="Arial" w:cs="Arial"/>
+          <w:color w:val="000000"/>
+          <w:sz w:val="20"/>
+          <w:szCs w:val="20"/>
+          <w:lang w:eastAsia="en-CA"/>
+        </w:rPr>
+        <w:t>1100000011             // room points (0,0), (1,0), ... (9,0)</w:t>
+      </w:r>
+    </w:p>
+    <w:p>
+      <w:pPr>
+        <w:spacing w:after="0" w:line="240" w:lineRule="auto"/>
+        <w:rPr>
+          <w:rFonts w:ascii="Times New Roman" w:eastAsia="Times New Roman" w:hAnsi="Times New Roman" w:cs="Times New Roman"/>
+          <w:sz w:val="24"/>
+          <w:szCs w:val="24"/>
+          <w:lang w:eastAsia="en-CA"/>
+        </w:rPr>
+      </w:pPr>
+    </w:p>
+    <w:p>
+      <w:pPr>
+        <w:spacing w:after="0" w:line="240" w:lineRule="auto"/>
+        <w:rPr>
+          <w:rFonts w:ascii="Times New Roman" w:eastAsia="Times New Roman" w:hAnsi="Times New Roman" w:cs="Times New Roman"/>
+          <w:sz w:val="24"/>
+          <w:szCs w:val="24"/>
+          <w:lang w:eastAsia="en-CA"/>
+        </w:rPr>
+      </w:pPr>
+    </w:p>
+    <w:p>
+      <w:pPr>
+        <w:spacing w:after="0" w:line="240" w:lineRule="auto"/>
+        <w:rPr>
+          <w:rFonts w:ascii="Times New Roman" w:eastAsia="Times New Roman" w:hAnsi="Times New Roman" w:cs="Times New Roman"/>
+          <w:sz w:val="24"/>
+          <w:szCs w:val="24"/>
+          <w:lang w:eastAsia="en-CA"/>
+        </w:rPr>
+      </w:pPr>
+    </w:p>
+    <w:p>
+      <w:pPr>
+        <w:pStyle w:val="Heading1"/>
         <w:rPr>
           <w:rFonts w:ascii="Times New Roman" w:eastAsia="Times New Roman" w:hAnsi="Times New Roman" w:cs="Times New Roman"/>
           <w:b/>
@@ -268,19 +708,15 @@
       </w:pPr>
       <w:r>
         <w:rPr>
-          <w:rFonts w:ascii="Arial" w:eastAsia="Times New Roman" w:hAnsi="Arial" w:cs="Arial"/>
-          <w:color w:val="000000"/>
-          <w:sz w:val="32"/>
-          <w:szCs w:val="32"/>
-          <w:lang w:eastAsia="en-CA"/>
-        </w:rPr>
-        <w:t>Input Example</w:t>
+          <w:rFonts w:eastAsia="Times New Roman"/>
+          <w:lang w:eastAsia="en-CA"/>
+        </w:rPr>
+        <w:t>A* Algorithm</w:t>
       </w:r>
     </w:p>
     <w:p>
       <w:pPr>
         <w:spacing w:after="0" w:line="240" w:lineRule="auto"/>
-        <w:ind w:left="720"/>
         <w:rPr>
           <w:rFonts w:ascii="Times New Roman" w:eastAsia="Times New Roman" w:hAnsi="Times New Roman" w:cs="Times New Roman"/>
           <w:sz w:val="24"/>
@@ -292,17 +728,15 @@
         <w:rPr>
           <w:rFonts w:ascii="Arial" w:eastAsia="Times New Roman" w:hAnsi="Arial" w:cs="Arial"/>
           <w:color w:val="000000"/>
-          <w:sz w:val="20"/>
-          <w:szCs w:val="20"/>
-          <w:lang w:eastAsia="en-CA"/>
-        </w:rPr>
-        <w:t>8 10                 // the room has dimensions 8 by 10</w:t>
+          <w:lang w:eastAsia="en-CA"/>
+        </w:rPr>
+        <w:t>The A* algorithm is a popular algorithm for pathfinding and graph traversal. It avoids expanding all possible paths which can be expensive. It uses the total estimated solution cost to determine each move towards the end node. The estimated solution cost is defined as:</w:t>
       </w:r>
     </w:p>
     <w:p>
       <w:pPr>
         <w:spacing w:after="0" w:line="240" w:lineRule="auto"/>
-        <w:ind w:firstLine="720"/>
+        <w:jc w:val="center"/>
         <w:rPr>
           <w:rFonts w:ascii="Times New Roman" w:eastAsia="Times New Roman" w:hAnsi="Times New Roman" w:cs="Times New Roman"/>
           <w:sz w:val="24"/>
@@ -314,17 +748,14 @@
         <w:rPr>
           <w:rFonts w:ascii="Arial" w:eastAsia="Times New Roman" w:hAnsi="Arial" w:cs="Arial"/>
           <w:color w:val="000000"/>
-          <w:sz w:val="20"/>
-          <w:szCs w:val="20"/>
-          <w:lang w:eastAsia="en-CA"/>
-        </w:rPr>
-        <w:t>2                 // there are N = 2 robots</w:t>
+          <w:lang w:eastAsia="en-CA"/>
+        </w:rPr>
+        <w:t xml:space="preserve">f(n)=g(n)+h(n) </w:t>
       </w:r>
     </w:p>
     <w:p>
       <w:pPr>
         <w:spacing w:after="0" w:line="240" w:lineRule="auto"/>
-        <w:ind w:firstLine="720"/>
         <w:rPr>
           <w:rFonts w:ascii="Times New Roman" w:eastAsia="Times New Roman" w:hAnsi="Times New Roman" w:cs="Times New Roman"/>
           <w:sz w:val="24"/>
@@ -336,270 +767,14 @@
         <w:rPr>
           <w:rFonts w:ascii="Arial" w:eastAsia="Times New Roman" w:hAnsi="Arial" w:cs="Arial"/>
           <w:color w:val="000000"/>
-          <w:sz w:val="20"/>
-          <w:szCs w:val="20"/>
-          <w:lang w:eastAsia="en-CA"/>
-        </w:rPr>
-        <w:t>2 1                 // 1st robot initial position: point (2,1)</w:t>
-      </w:r>
-    </w:p>
-    <w:p>
-      <w:pPr>
-        <w:spacing w:after="0" w:line="240" w:lineRule="auto"/>
-        <w:ind w:firstLine="720"/>
-        <w:rPr>
-          <w:rFonts w:ascii="Times New Roman" w:eastAsia="Times New Roman" w:hAnsi="Times New Roman" w:cs="Times New Roman"/>
-          <w:sz w:val="24"/>
-          <w:szCs w:val="24"/>
-          <w:lang w:eastAsia="en-CA"/>
-        </w:rPr>
-      </w:pPr>
-      <w:r>
-        <w:rPr>
-          <w:rFonts w:ascii="Arial" w:eastAsia="Times New Roman" w:hAnsi="Arial" w:cs="Arial"/>
-          <w:color w:val="000000"/>
-          <w:sz w:val="20"/>
-          <w:szCs w:val="20"/>
-          <w:lang w:eastAsia="en-CA"/>
-        </w:rPr>
-        <w:t>8 2                 // 2nd robot initial position: point (8,2)</w:t>
-      </w:r>
-    </w:p>
-    <w:p>
-      <w:pPr>
-        <w:spacing w:after="0" w:line="240" w:lineRule="auto"/>
-        <w:ind w:left="720"/>
-        <w:rPr>
-          <w:rFonts w:ascii="Times New Roman" w:eastAsia="Times New Roman" w:hAnsi="Times New Roman" w:cs="Times New Roman"/>
-          <w:sz w:val="24"/>
-          <w:szCs w:val="24"/>
-          <w:lang w:eastAsia="en-CA"/>
-        </w:rPr>
-      </w:pPr>
-      <w:r>
-        <w:rPr>
-          <w:rFonts w:ascii="Arial" w:eastAsia="Times New Roman" w:hAnsi="Arial" w:cs="Arial"/>
-          <w:color w:val="000000"/>
-          <w:sz w:val="20"/>
-          <w:szCs w:val="20"/>
-          <w:lang w:eastAsia="en-CA"/>
-        </w:rPr>
-        <w:t>4 7                // the rendezvous point R has coordinates (4,7)</w:t>
-      </w:r>
-    </w:p>
-    <w:p>
-      <w:pPr>
-        <w:spacing w:after="0" w:line="240" w:lineRule="auto"/>
-        <w:ind w:left="720"/>
-        <w:rPr>
-          <w:rFonts w:ascii="Times New Roman" w:eastAsia="Times New Roman" w:hAnsi="Times New Roman" w:cs="Times New Roman"/>
-          <w:sz w:val="24"/>
-          <w:szCs w:val="24"/>
-          <w:lang w:eastAsia="en-CA"/>
-        </w:rPr>
-      </w:pPr>
-      <w:r>
-        <w:rPr>
-          <w:rFonts w:ascii="Arial" w:eastAsia="Times New Roman" w:hAnsi="Arial" w:cs="Arial"/>
-          <w:color w:val="000000"/>
-          <w:sz w:val="20"/>
-          <w:szCs w:val="20"/>
-          <w:lang w:eastAsia="en-CA"/>
-        </w:rPr>
-        <w:t>1000000001            // room points (0,7), (1,7), ... (9,7)</w:t>
-      </w:r>
-    </w:p>
-    <w:p>
-      <w:pPr>
-        <w:spacing w:after="0" w:line="240" w:lineRule="auto"/>
-        <w:ind w:firstLine="720"/>
-        <w:rPr>
-          <w:rFonts w:ascii="Times New Roman" w:eastAsia="Times New Roman" w:hAnsi="Times New Roman" w:cs="Times New Roman"/>
-          <w:sz w:val="24"/>
-          <w:szCs w:val="24"/>
-          <w:lang w:eastAsia="en-CA"/>
-        </w:rPr>
-      </w:pPr>
-      <w:r>
-        <w:rPr>
-          <w:rFonts w:ascii="Arial" w:eastAsia="Times New Roman" w:hAnsi="Arial" w:cs="Arial"/>
-          <w:color w:val="000000"/>
-          <w:sz w:val="20"/>
-          <w:szCs w:val="20"/>
-          <w:lang w:eastAsia="en-CA"/>
-        </w:rPr>
-        <w:t>1100000011</w:t>
-      </w:r>
-    </w:p>
-    <w:p>
-      <w:pPr>
-        <w:spacing w:after="0" w:line="240" w:lineRule="auto"/>
-        <w:ind w:firstLine="720"/>
-        <w:rPr>
-          <w:rFonts w:ascii="Times New Roman" w:eastAsia="Times New Roman" w:hAnsi="Times New Roman" w:cs="Times New Roman"/>
-          <w:sz w:val="24"/>
-          <w:szCs w:val="24"/>
-          <w:lang w:eastAsia="en-CA"/>
-        </w:rPr>
-      </w:pPr>
-      <w:r>
-        <w:rPr>
-          <w:rFonts w:ascii="Arial" w:eastAsia="Times New Roman" w:hAnsi="Arial" w:cs="Arial"/>
-          <w:color w:val="000000"/>
-          <w:sz w:val="20"/>
-          <w:szCs w:val="20"/>
-          <w:lang w:eastAsia="en-CA"/>
-        </w:rPr>
-        <w:t>0000000000</w:t>
-      </w:r>
-    </w:p>
-    <w:p>
-      <w:pPr>
-        <w:spacing w:after="0" w:line="240" w:lineRule="auto"/>
-        <w:ind w:firstLine="720"/>
-        <w:rPr>
-          <w:rFonts w:ascii="Times New Roman" w:eastAsia="Times New Roman" w:hAnsi="Times New Roman" w:cs="Times New Roman"/>
-          <w:sz w:val="24"/>
-          <w:szCs w:val="24"/>
-          <w:lang w:eastAsia="en-CA"/>
-        </w:rPr>
-      </w:pPr>
-      <w:r>
-        <w:rPr>
-          <w:rFonts w:ascii="Arial" w:eastAsia="Times New Roman" w:hAnsi="Arial" w:cs="Arial"/>
-          <w:color w:val="000000"/>
-          <w:sz w:val="20"/>
-          <w:szCs w:val="20"/>
-          <w:lang w:eastAsia="en-CA"/>
-        </w:rPr>
-        <w:t>1000110001</w:t>
-      </w:r>
-    </w:p>
-    <w:p>
-      <w:pPr>
-        <w:spacing w:after="0" w:line="240" w:lineRule="auto"/>
-        <w:ind w:firstLine="720"/>
-        <w:rPr>
-          <w:rFonts w:ascii="Times New Roman" w:eastAsia="Times New Roman" w:hAnsi="Times New Roman" w:cs="Times New Roman"/>
-          <w:sz w:val="24"/>
-          <w:szCs w:val="24"/>
-          <w:lang w:eastAsia="en-CA"/>
-        </w:rPr>
-      </w:pPr>
-      <w:r>
-        <w:rPr>
-          <w:rFonts w:ascii="Arial" w:eastAsia="Times New Roman" w:hAnsi="Arial" w:cs="Arial"/>
-          <w:color w:val="000000"/>
-          <w:sz w:val="20"/>
-          <w:szCs w:val="20"/>
-          <w:lang w:eastAsia="en-CA"/>
-        </w:rPr>
-        <w:t>1001111001</w:t>
-      </w:r>
-    </w:p>
-    <w:p>
-      <w:pPr>
-        <w:spacing w:after="0" w:line="240" w:lineRule="auto"/>
-        <w:ind w:firstLine="720"/>
-        <w:rPr>
-          <w:rFonts w:ascii="Times New Roman" w:eastAsia="Times New Roman" w:hAnsi="Times New Roman" w:cs="Times New Roman"/>
-          <w:sz w:val="24"/>
-          <w:szCs w:val="24"/>
-          <w:lang w:eastAsia="en-CA"/>
-        </w:rPr>
-      </w:pPr>
-      <w:r>
-        <w:rPr>
-          <w:rFonts w:ascii="Arial" w:eastAsia="Times New Roman" w:hAnsi="Arial" w:cs="Arial"/>
-          <w:color w:val="000000"/>
-          <w:sz w:val="20"/>
-          <w:szCs w:val="20"/>
-          <w:lang w:eastAsia="en-CA"/>
-        </w:rPr>
-        <w:t>0001111000</w:t>
-      </w:r>
-    </w:p>
-    <w:p>
-      <w:pPr>
-        <w:spacing w:after="0" w:line="240" w:lineRule="auto"/>
-        <w:ind w:left="720"/>
-        <w:rPr>
-          <w:rFonts w:ascii="Times New Roman" w:eastAsia="Times New Roman" w:hAnsi="Times New Roman" w:cs="Times New Roman"/>
-          <w:sz w:val="24"/>
-          <w:szCs w:val="24"/>
-          <w:lang w:eastAsia="en-CA"/>
-        </w:rPr>
-      </w:pPr>
-      <w:r>
-        <w:rPr>
-          <w:rFonts w:ascii="Arial" w:eastAsia="Times New Roman" w:hAnsi="Arial" w:cs="Arial"/>
-          <w:color w:val="000000"/>
-          <w:sz w:val="20"/>
-          <w:szCs w:val="20"/>
-          <w:lang w:eastAsia="en-CA"/>
-        </w:rPr>
-        <w:t>0000110000             // room points (0,1), (1,1), ... (9,1)</w:t>
-      </w:r>
-    </w:p>
-    <w:p>
-      <w:pPr>
-        <w:spacing w:after="0" w:line="240" w:lineRule="auto"/>
-        <w:ind w:left="720"/>
-        <w:rPr>
-          <w:rFonts w:ascii="Times New Roman" w:eastAsia="Times New Roman" w:hAnsi="Times New Roman" w:cs="Times New Roman"/>
-          <w:sz w:val="24"/>
-          <w:szCs w:val="24"/>
-          <w:lang w:eastAsia="en-CA"/>
-        </w:rPr>
-      </w:pPr>
-      <w:r>
-        <w:rPr>
-          <w:rFonts w:ascii="Arial" w:eastAsia="Times New Roman" w:hAnsi="Arial" w:cs="Arial"/>
-          <w:color w:val="000000"/>
-          <w:sz w:val="20"/>
-          <w:szCs w:val="20"/>
-          <w:lang w:eastAsia="en-CA"/>
-        </w:rPr>
-        <w:t>1100000011             // room points (0,0), (1,0), ... (9,0)</w:t>
-      </w:r>
-    </w:p>
-    <w:p>
-      <w:pPr>
-        <w:spacing w:after="0" w:line="240" w:lineRule="auto"/>
-        <w:rPr>
-          <w:rFonts w:ascii="Times New Roman" w:eastAsia="Times New Roman" w:hAnsi="Times New Roman" w:cs="Times New Roman"/>
-          <w:sz w:val="24"/>
-          <w:szCs w:val="24"/>
-          <w:lang w:eastAsia="en-CA"/>
-        </w:rPr>
-      </w:pPr>
-    </w:p>
-    <w:p>
-      <w:pPr>
-        <w:spacing w:after="0" w:line="240" w:lineRule="auto"/>
-        <w:rPr>
-          <w:rFonts w:ascii="Times New Roman" w:eastAsia="Times New Roman" w:hAnsi="Times New Roman" w:cs="Times New Roman"/>
-          <w:sz w:val="24"/>
-          <w:szCs w:val="24"/>
-          <w:lang w:eastAsia="en-CA"/>
-        </w:rPr>
-      </w:pPr>
-    </w:p>
-    <w:p>
-      <w:pPr>
-        <w:spacing w:after="0" w:line="240" w:lineRule="auto"/>
-        <w:rPr>
-          <w:rFonts w:ascii="Times New Roman" w:eastAsia="Times New Roman" w:hAnsi="Times New Roman" w:cs="Times New Roman"/>
-          <w:sz w:val="24"/>
-          <w:szCs w:val="24"/>
-          <w:lang w:eastAsia="en-CA"/>
-        </w:rPr>
-      </w:pPr>
-    </w:p>
-    <w:p>
-      <w:pPr>
-        <w:spacing w:before="360" w:after="120" w:line="240" w:lineRule="auto"/>
-        <w:outlineLvl w:val="1"/>
+          <w:lang w:eastAsia="en-CA"/>
+        </w:rPr>
+        <w:t xml:space="preserve">Where g(n) is the cost to reach the current node from the start node, h(n) is the estimated cost to get from the current node to the end node and f(n) is the estimated total cost of the cheapest solution. </w:t>
+      </w:r>
+    </w:p>
+    <w:p>
+      <w:pPr>
+        <w:pStyle w:val="Heading1"/>
         <w:rPr>
           <w:rFonts w:ascii="Times New Roman" w:eastAsia="Times New Roman" w:hAnsi="Times New Roman" w:cs="Times New Roman"/>
           <w:b/>
@@ -611,13 +786,10 @@
       </w:pPr>
       <w:r>
         <w:rPr>
-          <w:rFonts w:ascii="Arial" w:eastAsia="Times New Roman" w:hAnsi="Arial" w:cs="Arial"/>
-          <w:color w:val="000000"/>
-          <w:sz w:val="32"/>
-          <w:szCs w:val="32"/>
-          <w:lang w:eastAsia="en-CA"/>
-        </w:rPr>
-        <w:t>A* Algorithm</w:t>
+          <w:rFonts w:eastAsia="Times New Roman"/>
+          <w:lang w:eastAsia="en-CA"/>
+        </w:rPr>
+        <w:t>Path Finding Robot</w:t>
       </w:r>
     </w:p>
     <w:p>
@@ -636,157 +808,193 @@
           <w:color w:val="000000"/>
           <w:lang w:eastAsia="en-CA"/>
         </w:rPr>
-        <w:t>The A* algorithm is a popular algorithm for pathfinding and graph traversal. It avoids expanding all possible paths which can be expensive. It uses the total estimated solution cost to determine each move towards the end node. The estimated solution cost is defined as:</w:t>
+        <w:t xml:space="preserve">For our artificial </w:t>
+      </w:r>
+      <w:proofErr w:type="gramStart"/>
+      <w:r>
+        <w:rPr>
+          <w:rFonts w:ascii="Arial" w:eastAsia="Times New Roman" w:hAnsi="Arial" w:cs="Arial"/>
+          <w:color w:val="000000"/>
+          <w:lang w:eastAsia="en-CA"/>
+        </w:rPr>
+        <w:t>intelligence</w:t>
+      </w:r>
+      <w:proofErr w:type="gramEnd"/>
+      <w:r>
+        <w:rPr>
+          <w:rFonts w:ascii="Arial" w:eastAsia="Times New Roman" w:hAnsi="Arial" w:cs="Arial"/>
+          <w:color w:val="000000"/>
+          <w:lang w:eastAsia="en-CA"/>
+        </w:rPr>
+        <w:t xml:space="preserve"> final project, we decided to implement a program to help a robot find a path to get to its desired destination. We have decided to use the A* algorithm and the language we will use to implement the project is Java. Currently we have 4 different classes:</w:t>
       </w:r>
     </w:p>
     <w:p>
       <w:pPr>
         <w:spacing w:after="0" w:line="240" w:lineRule="auto"/>
-        <w:jc w:val="center"/>
-        <w:rPr>
-          <w:rFonts w:ascii="Times New Roman" w:eastAsia="Times New Roman" w:hAnsi="Times New Roman" w:cs="Times New Roman"/>
-          <w:sz w:val="24"/>
-          <w:szCs w:val="24"/>
-          <w:lang w:eastAsia="en-CA"/>
-        </w:rPr>
-      </w:pPr>
-      <w:r>
-        <w:rPr>
-          <w:rFonts w:ascii="Arial" w:eastAsia="Times New Roman" w:hAnsi="Arial" w:cs="Arial"/>
-          <w:color w:val="000000"/>
-          <w:lang w:eastAsia="en-CA"/>
-        </w:rPr>
-        <w:t xml:space="preserve">f(n)=g(n)+h(n) </w:t>
-      </w:r>
-    </w:p>
-    <w:p>
-      <w:pPr>
-        <w:spacing w:after="0" w:line="240" w:lineRule="auto"/>
-        <w:rPr>
-          <w:rFonts w:ascii="Times New Roman" w:eastAsia="Times New Roman" w:hAnsi="Times New Roman" w:cs="Times New Roman"/>
-          <w:sz w:val="24"/>
-          <w:szCs w:val="24"/>
-          <w:lang w:eastAsia="en-CA"/>
-        </w:rPr>
-      </w:pPr>
-      <w:r>
-        <w:rPr>
-          <w:rFonts w:ascii="Arial" w:eastAsia="Times New Roman" w:hAnsi="Arial" w:cs="Arial"/>
-          <w:color w:val="000000"/>
-          <w:lang w:eastAsia="en-CA"/>
-        </w:rPr>
-        <w:t xml:space="preserve">Where g(n) is the cost to reach the current node from the start node, h(n) is the estimated cost to get from the current node to the end node and f(n) is the estimated total cost of the cheapest solution. </w:t>
-      </w:r>
-    </w:p>
-    <w:p>
-      <w:pPr>
-        <w:spacing w:before="480" w:after="120" w:line="240" w:lineRule="auto"/>
-        <w:outlineLvl w:val="1"/>
-        <w:rPr>
-          <w:rFonts w:ascii="Times New Roman" w:eastAsia="Times New Roman" w:hAnsi="Times New Roman" w:cs="Times New Roman"/>
+        <w:textAlignment w:val="baseline"/>
+        <w:rPr>
+          <w:rFonts w:ascii="Arial" w:eastAsia="Times New Roman" w:hAnsi="Arial" w:cs="Arial"/>
+          <w:color w:val="000000"/>
+          <w:lang w:eastAsia="en-CA"/>
+        </w:rPr>
+      </w:pPr>
+      <w:r>
+        <w:rPr>
+          <w:rFonts w:ascii="Arial" w:eastAsia="Times New Roman" w:hAnsi="Arial" w:cs="Arial"/>
           <w:b/>
           <w:bCs/>
-          <w:sz w:val="36"/>
-          <w:szCs w:val="36"/>
-          <w:lang w:eastAsia="en-CA"/>
-        </w:rPr>
-      </w:pPr>
-      <w:r>
-        <w:rPr>
-          <w:rFonts w:ascii="Arial" w:eastAsia="Times New Roman" w:hAnsi="Arial" w:cs="Arial"/>
-          <w:color w:val="000000"/>
-          <w:sz w:val="32"/>
-          <w:szCs w:val="32"/>
-          <w:lang w:eastAsia="en-CA"/>
-        </w:rPr>
-        <w:t>Path Finding Robot</w:t>
-      </w:r>
-    </w:p>
-    <w:p>
-      <w:pPr>
-        <w:spacing w:after="0" w:line="240" w:lineRule="auto"/>
-        <w:rPr>
-          <w:rFonts w:ascii="Times New Roman" w:eastAsia="Times New Roman" w:hAnsi="Times New Roman" w:cs="Times New Roman"/>
-          <w:sz w:val="24"/>
-          <w:szCs w:val="24"/>
-          <w:lang w:eastAsia="en-CA"/>
-        </w:rPr>
-      </w:pPr>
-      <w:r>
-        <w:rPr>
-          <w:rFonts w:ascii="Arial" w:eastAsia="Times New Roman" w:hAnsi="Arial" w:cs="Arial"/>
-          <w:color w:val="000000"/>
-          <w:lang w:eastAsia="en-CA"/>
-        </w:rPr>
-        <w:t>For our artificial intelligence final project, we decided to implement a program to help a robot find a path to get to its desired destination. We have decided to use the A* algorithm and the language we will use to implement the project is Java. Currently we have 4 different classes:</w:t>
-      </w:r>
-    </w:p>
-    <w:p>
-      <w:pPr>
-        <w:spacing w:after="0" w:line="240" w:lineRule="auto"/>
-        <w:textAlignment w:val="baseline"/>
-        <w:rPr>
-          <w:rFonts w:ascii="Arial" w:eastAsia="Times New Roman" w:hAnsi="Arial" w:cs="Arial"/>
-          <w:color w:val="000000"/>
-          <w:lang w:eastAsia="en-CA"/>
-        </w:rPr>
-      </w:pPr>
-      <w:r>
-        <w:rPr>
-          <w:rFonts w:ascii="Arial" w:eastAsia="Times New Roman" w:hAnsi="Arial" w:cs="Arial"/>
-          <w:b/>
-          <w:bCs/>
+          <w:color w:val="000000"/>
+          <w:lang w:eastAsia="en-CA"/>
+        </w:rPr>
+        <w:t>Node class:</w:t>
+      </w:r>
+      <w:r>
+        <w:rPr>
+          <w:rFonts w:ascii="Arial" w:eastAsia="Times New Roman" w:hAnsi="Arial" w:cs="Arial"/>
+          <w:color w:val="000000"/>
+          <w:lang w:eastAsia="en-CA"/>
+        </w:rPr>
+        <w:t xml:space="preserve"> The node class contains all the deliverables for each coordinate on the puzzle. For each node object instance the object will have, a straight line distance for how far the said node is from the </w:t>
+      </w:r>
+      <w:r>
+        <w:rPr>
+          <w:rFonts w:ascii="Arial" w:eastAsia="Times New Roman" w:hAnsi="Arial" w:cs="Arial"/>
+          <w:color w:val="000000"/>
+          <w:lang w:eastAsia="en-CA"/>
+        </w:rPr>
+        <w:t>starting point</w:t>
+      </w:r>
+      <w:r>
+        <w:rPr>
+          <w:rFonts w:ascii="Arial" w:eastAsia="Times New Roman" w:hAnsi="Arial" w:cs="Arial"/>
+          <w:color w:val="000000"/>
+          <w:lang w:eastAsia="en-CA"/>
+        </w:rPr>
+        <w:t xml:space="preserve"> </w:t>
+      </w:r>
+      <w:proofErr w:type="spellStart"/>
+      <w:r>
+        <w:rPr>
+          <w:rFonts w:ascii="Arial" w:eastAsia="Times New Roman" w:hAnsi="Arial" w:cs="Arial"/>
+          <w:color w:val="000000"/>
+          <w:lang w:eastAsia="en-CA"/>
+        </w:rPr>
+        <w:t>point</w:t>
+      </w:r>
+      <w:proofErr w:type="spellEnd"/>
+      <w:r>
+        <w:rPr>
+          <w:rFonts w:ascii="Arial" w:eastAsia="Times New Roman" w:hAnsi="Arial" w:cs="Arial"/>
+          <w:color w:val="000000"/>
+          <w:lang w:eastAsia="en-CA"/>
+        </w:rPr>
+        <w:t xml:space="preserve"> (g-value), an actual distance for how far the said no</w:t>
+      </w:r>
+      <w:r>
+        <w:rPr>
+          <w:rFonts w:ascii="Arial" w:eastAsia="Times New Roman" w:hAnsi="Arial" w:cs="Arial"/>
+          <w:color w:val="000000"/>
+          <w:lang w:eastAsia="en-CA"/>
+        </w:rPr>
+        <w:t>de is to the rendezvous point (h</w:t>
+      </w:r>
+      <w:r>
+        <w:rPr>
+          <w:rFonts w:ascii="Arial" w:eastAsia="Times New Roman" w:hAnsi="Arial" w:cs="Arial"/>
+          <w:color w:val="000000"/>
+          <w:lang w:eastAsia="en-CA"/>
+        </w:rPr>
+        <w:t>-value), the position of the node (</w:t>
+      </w:r>
+      <w:proofErr w:type="spellStart"/>
+      <w:proofErr w:type="gramStart"/>
+      <w:r>
+        <w:rPr>
+          <w:rFonts w:ascii="Arial" w:eastAsia="Times New Roman" w:hAnsi="Arial" w:cs="Arial"/>
+          <w:color w:val="000000"/>
+          <w:lang w:eastAsia="en-CA"/>
+        </w:rPr>
+        <w:t>row,col</w:t>
+      </w:r>
+      <w:proofErr w:type="spellEnd"/>
+      <w:proofErr w:type="gramEnd"/>
+      <w:r>
+        <w:rPr>
+          <w:rFonts w:ascii="Arial" w:eastAsia="Times New Roman" w:hAnsi="Arial" w:cs="Arial"/>
+          <w:color w:val="000000"/>
+          <w:lang w:eastAsia="en-CA"/>
+        </w:rPr>
+        <w:t xml:space="preserve">), a </w:t>
+      </w:r>
+      <w:proofErr w:type="spellStart"/>
+      <w:r>
+        <w:rPr>
+          <w:rFonts w:ascii="Arial" w:eastAsia="Times New Roman" w:hAnsi="Arial" w:cs="Arial"/>
+          <w:color w:val="000000"/>
+          <w:lang w:eastAsia="en-CA"/>
+        </w:rPr>
+        <w:t>boolean</w:t>
+      </w:r>
+      <w:proofErr w:type="spellEnd"/>
+      <w:r>
+        <w:rPr>
+          <w:rFonts w:ascii="Arial" w:eastAsia="Times New Roman" w:hAnsi="Arial" w:cs="Arial"/>
+          <w:color w:val="000000"/>
+          <w:lang w:eastAsia="en-CA"/>
+        </w:rPr>
+        <w:t xml:space="preserve"> value for if the node is </w:t>
+      </w:r>
+      <w:proofErr w:type="spellStart"/>
+      <w:r>
+        <w:rPr>
+          <w:rFonts w:ascii="Arial" w:eastAsia="Times New Roman" w:hAnsi="Arial" w:cs="Arial"/>
           <w:color w:val="000000"/>
           <w:lang w:eastAsia="en-CA"/>
         </w:rPr>
         <w:lastRenderedPageBreak/>
-        <w:t>Node class:</w:t>
-      </w:r>
-      <w:r>
-        <w:rPr>
-          <w:rFonts w:ascii="Arial" w:eastAsia="Times New Roman" w:hAnsi="Arial" w:cs="Arial"/>
-          <w:color w:val="000000"/>
-          <w:lang w:eastAsia="en-CA"/>
-        </w:rPr>
-        <w:t xml:space="preserve"> The node class contains all the deliverables for each coordinate on the puzzle. For each node object instance the object will have, a straight line distance for how far the said node is from the rendezvous point (g-value), an actual distance for how far the said node is to the rendezvous point (g-value), the position of the node (</w:t>
-      </w:r>
-      <w:proofErr w:type="spellStart"/>
-      <w:proofErr w:type="gramStart"/>
-      <w:r>
-        <w:rPr>
-          <w:rFonts w:ascii="Arial" w:eastAsia="Times New Roman" w:hAnsi="Arial" w:cs="Arial"/>
-          <w:color w:val="000000"/>
-          <w:lang w:eastAsia="en-CA"/>
-        </w:rPr>
-        <w:t>row,col</w:t>
-      </w:r>
-      <w:proofErr w:type="spellEnd"/>
-      <w:proofErr w:type="gramEnd"/>
-      <w:r>
-        <w:rPr>
-          <w:rFonts w:ascii="Arial" w:eastAsia="Times New Roman" w:hAnsi="Arial" w:cs="Arial"/>
-          <w:color w:val="000000"/>
-          <w:lang w:eastAsia="en-CA"/>
-        </w:rPr>
-        <w:t xml:space="preserve">), a </w:t>
-      </w:r>
-      <w:proofErr w:type="spellStart"/>
-      <w:r>
-        <w:rPr>
-          <w:rFonts w:ascii="Arial" w:eastAsia="Times New Roman" w:hAnsi="Arial" w:cs="Arial"/>
-          <w:color w:val="000000"/>
-          <w:lang w:eastAsia="en-CA"/>
-        </w:rPr>
-        <w:t>boolean</w:t>
-      </w:r>
-      <w:proofErr w:type="spellEnd"/>
-      <w:r>
-        <w:rPr>
-          <w:rFonts w:ascii="Arial" w:eastAsia="Times New Roman" w:hAnsi="Arial" w:cs="Arial"/>
-          <w:color w:val="000000"/>
-          <w:lang w:eastAsia="en-CA"/>
-        </w:rPr>
-        <w:t xml:space="preserve"> value for if the node is a object or not, and lastly a parent object array linking all parent nodes to the current node.</w:t>
+        <w:t>a</w:t>
+      </w:r>
+      <w:proofErr w:type="spellEnd"/>
+      <w:r>
+        <w:rPr>
+          <w:rFonts w:ascii="Arial" w:eastAsia="Times New Roman" w:hAnsi="Arial" w:cs="Arial"/>
+          <w:color w:val="000000"/>
+          <w:lang w:eastAsia="en-CA"/>
+        </w:rPr>
+        <w:t xml:space="preserve"> object or not, and lastly a parent </w:t>
+      </w:r>
+      <w:r>
+        <w:rPr>
+          <w:rFonts w:ascii="Arial" w:eastAsia="Times New Roman" w:hAnsi="Arial" w:cs="Arial"/>
+          <w:color w:val="000000"/>
+          <w:lang w:eastAsia="en-CA"/>
+        </w:rPr>
+        <w:t>node</w:t>
+      </w:r>
+      <w:r>
+        <w:rPr>
+          <w:rFonts w:ascii="Arial" w:eastAsia="Times New Roman" w:hAnsi="Arial" w:cs="Arial"/>
+          <w:color w:val="000000"/>
+          <w:lang w:eastAsia="en-CA"/>
+        </w:rPr>
+        <w:t xml:space="preserve"> </w:t>
+      </w:r>
+      <w:r>
+        <w:rPr>
+          <w:rFonts w:ascii="Arial" w:eastAsia="Times New Roman" w:hAnsi="Arial" w:cs="Arial"/>
+          <w:color w:val="000000"/>
+          <w:lang w:eastAsia="en-CA"/>
+        </w:rPr>
+        <w:t>so if there is a solution it can easily be traced back to return a full path</w:t>
+      </w:r>
+      <w:r>
+        <w:rPr>
+          <w:rFonts w:ascii="Arial" w:eastAsia="Times New Roman" w:hAnsi="Arial" w:cs="Arial"/>
+          <w:color w:val="000000"/>
+          <w:lang w:eastAsia="en-CA"/>
+        </w:rPr>
+        <w:t>.</w:t>
       </w:r>
     </w:p>
     <w:p>
@@ -958,7 +1166,29 @@
           <w:lang w:eastAsia="en-CA"/>
         </w:rPr>
         <w:br/>
-        <w:t>if the node is a object, and each parent node it has.</w:t>
+        <w:t xml:space="preserve">if the node is </w:t>
+      </w:r>
+      <w:proofErr w:type="spellStart"/>
+      <w:r>
+        <w:rPr>
+          <w:rFonts w:ascii="Courier New" w:eastAsia="Times New Roman" w:hAnsi="Courier New" w:cs="Courier New"/>
+          <w:color w:val="808080"/>
+          <w:sz w:val="18"/>
+          <w:szCs w:val="19"/>
+          <w:lang w:eastAsia="en-CA"/>
+        </w:rPr>
+        <w:t>a</w:t>
+      </w:r>
+      <w:proofErr w:type="spellEnd"/>
+      <w:r>
+        <w:rPr>
+          <w:rFonts w:ascii="Courier New" w:eastAsia="Times New Roman" w:hAnsi="Courier New" w:cs="Courier New"/>
+          <w:color w:val="808080"/>
+          <w:sz w:val="18"/>
+          <w:szCs w:val="19"/>
+          <w:lang w:eastAsia="en-CA"/>
+        </w:rPr>
+        <w:t xml:space="preserve"> object, and each parent node it has.</w:t>
       </w:r>
       <w:r>
         <w:rPr>
@@ -1726,7 +1956,7 @@
           <w:color w:val="000000"/>
           <w:lang w:eastAsia="en-CA"/>
         </w:rPr>
-        <w:t xml:space="preserve"> This class defines the robot’s current position </w:t>
+        <w:t xml:space="preserve"> This class defines the robot and its current position. It also contains an array list of nodes that lead the </w:t>
       </w:r>
     </w:p>
     <w:p>
@@ -1783,8 +2013,6 @@
           <w:lang w:eastAsia="en-CA"/>
         </w:rPr>
       </w:pPr>
-      <w:bookmarkStart w:id="0" w:name="_GoBack"/>
-      <w:bookmarkEnd w:id="0"/>
     </w:p>
     <w:p>
       <w:pPr>
@@ -2370,110 +2598,110 @@
           <w:szCs w:val="19"/>
         </w:rPr>
         <w:br/>
-      </w:r>
-      <w:r>
-        <w:rPr>
-          <w:color w:val="A9B7C6"/>
+        <w:t xml:space="preserve">   </w:t>
+      </w:r>
+      <w:r>
+        <w:rPr>
+          <w:color w:val="CC7832"/>
+          <w:sz w:val="18"/>
+          <w:szCs w:val="19"/>
+        </w:rPr>
+        <w:t xml:space="preserve">public </w:t>
+      </w:r>
+      <w:proofErr w:type="spellStart"/>
+      <w:r>
+        <w:rPr>
+          <w:color w:val="A9B7C6"/>
+          <w:sz w:val="18"/>
+          <w:szCs w:val="19"/>
+        </w:rPr>
+        <w:t>ArrayList</w:t>
+      </w:r>
+      <w:proofErr w:type="spellEnd"/>
+      <w:r>
+        <w:rPr>
+          <w:color w:val="A9B7C6"/>
+          <w:sz w:val="18"/>
+          <w:szCs w:val="19"/>
+        </w:rPr>
+        <w:t xml:space="preserve">&lt;Node&gt; </w:t>
+      </w:r>
+      <w:proofErr w:type="spellStart"/>
+      <w:r>
+        <w:rPr>
+          <w:color w:val="A9B7C6"/>
+          <w:sz w:val="18"/>
+          <w:szCs w:val="19"/>
+        </w:rPr>
+        <w:t>getRobotPath</w:t>
+      </w:r>
+      <w:proofErr w:type="spellEnd"/>
+      <w:r>
+        <w:rPr>
+          <w:color w:val="A9B7C6"/>
+          <w:sz w:val="18"/>
+          <w:szCs w:val="19"/>
+        </w:rPr>
+        <w:t>(){</w:t>
+      </w:r>
+      <w:r>
+        <w:rPr>
+          <w:color w:val="A9B7C6"/>
+          <w:sz w:val="18"/>
+          <w:szCs w:val="19"/>
+        </w:rPr>
+        <w:br/>
+        <w:t xml:space="preserve">      </w:t>
+      </w:r>
+      <w:r>
+        <w:rPr>
+          <w:color w:val="CC7832"/>
+          <w:sz w:val="18"/>
+          <w:szCs w:val="19"/>
+        </w:rPr>
+        <w:t xml:space="preserve">return </w:t>
+      </w:r>
+      <w:proofErr w:type="spellStart"/>
+      <w:r>
+        <w:rPr>
+          <w:color w:val="CC7832"/>
+          <w:sz w:val="18"/>
+          <w:szCs w:val="19"/>
+        </w:rPr>
+        <w:t>this</w:t>
+      </w:r>
+      <w:r>
+        <w:rPr>
+          <w:color w:val="A9B7C6"/>
+          <w:sz w:val="18"/>
+          <w:szCs w:val="19"/>
+        </w:rPr>
+        <w:t>.path</w:t>
+      </w:r>
+      <w:proofErr w:type="spellEnd"/>
+      <w:r>
+        <w:rPr>
+          <w:color w:val="CC7832"/>
+          <w:sz w:val="18"/>
+          <w:szCs w:val="19"/>
+        </w:rPr>
+        <w:t>;</w:t>
+      </w:r>
+      <w:r>
+        <w:rPr>
+          <w:color w:val="CC7832"/>
+          <w:sz w:val="18"/>
+          <w:szCs w:val="19"/>
+        </w:rPr>
+        <w:br/>
+      </w:r>
+      <w:r>
+        <w:rPr>
+          <w:color w:val="CC7832"/>
           <w:sz w:val="18"/>
           <w:szCs w:val="19"/>
         </w:rPr>
         <w:lastRenderedPageBreak/>
-        <w:t xml:space="preserve">   </w:t>
-      </w:r>
-      <w:r>
-        <w:rPr>
-          <w:color w:val="CC7832"/>
-          <w:sz w:val="18"/>
-          <w:szCs w:val="19"/>
-        </w:rPr>
-        <w:t xml:space="preserve">public </w:t>
-      </w:r>
-      <w:proofErr w:type="spellStart"/>
-      <w:r>
-        <w:rPr>
-          <w:color w:val="A9B7C6"/>
-          <w:sz w:val="18"/>
-          <w:szCs w:val="19"/>
-        </w:rPr>
-        <w:t>ArrayList</w:t>
-      </w:r>
-      <w:proofErr w:type="spellEnd"/>
-      <w:r>
-        <w:rPr>
-          <w:color w:val="A9B7C6"/>
-          <w:sz w:val="18"/>
-          <w:szCs w:val="19"/>
-        </w:rPr>
-        <w:t xml:space="preserve">&lt;Node&gt; </w:t>
-      </w:r>
-      <w:proofErr w:type="spellStart"/>
-      <w:r>
-        <w:rPr>
-          <w:color w:val="A9B7C6"/>
-          <w:sz w:val="18"/>
-          <w:szCs w:val="19"/>
-        </w:rPr>
-        <w:t>getRobotPath</w:t>
-      </w:r>
-      <w:proofErr w:type="spellEnd"/>
-      <w:r>
-        <w:rPr>
-          <w:color w:val="A9B7C6"/>
-          <w:sz w:val="18"/>
-          <w:szCs w:val="19"/>
-        </w:rPr>
-        <w:t>(){</w:t>
-      </w:r>
-      <w:r>
-        <w:rPr>
-          <w:color w:val="A9B7C6"/>
-          <w:sz w:val="18"/>
-          <w:szCs w:val="19"/>
-        </w:rPr>
-        <w:br/>
-        <w:t xml:space="preserve">      </w:t>
-      </w:r>
-      <w:r>
-        <w:rPr>
-          <w:color w:val="CC7832"/>
-          <w:sz w:val="18"/>
-          <w:szCs w:val="19"/>
-        </w:rPr>
-        <w:t xml:space="preserve">return </w:t>
-      </w:r>
-      <w:proofErr w:type="spellStart"/>
-      <w:r>
-        <w:rPr>
-          <w:color w:val="CC7832"/>
-          <w:sz w:val="18"/>
-          <w:szCs w:val="19"/>
-        </w:rPr>
-        <w:t>this</w:t>
-      </w:r>
-      <w:r>
-        <w:rPr>
-          <w:color w:val="A9B7C6"/>
-          <w:sz w:val="18"/>
-          <w:szCs w:val="19"/>
-        </w:rPr>
-        <w:t>.path</w:t>
-      </w:r>
-      <w:proofErr w:type="spellEnd"/>
-      <w:r>
-        <w:rPr>
-          <w:color w:val="CC7832"/>
-          <w:sz w:val="18"/>
-          <w:szCs w:val="19"/>
-        </w:rPr>
-        <w:t>;</w:t>
-      </w:r>
-      <w:r>
-        <w:rPr>
-          <w:color w:val="CC7832"/>
-          <w:sz w:val="18"/>
-          <w:szCs w:val="19"/>
-        </w:rPr>
-        <w:br/>
         <w:t xml:space="preserve">   </w:t>
       </w:r>
       <w:r>
@@ -2924,15 +3152,16 @@
       </w:pPr>
     </w:p>
     <w:p>
-      <w:pPr>
-        <w:spacing w:after="0" w:line="240" w:lineRule="auto"/>
-        <w:rPr>
-          <w:rFonts w:ascii="Times New Roman" w:eastAsia="Times New Roman" w:hAnsi="Times New Roman" w:cs="Times New Roman"/>
-          <w:sz w:val="24"/>
-          <w:szCs w:val="24"/>
-          <w:lang w:eastAsia="en-CA"/>
-        </w:rPr>
-      </w:pPr>
+      <w:bookmarkStart w:id="0" w:name="_GoBack"/>
+      <w:bookmarkEnd w:id="0"/>
+    </w:p>
+    <w:p>
+      <w:pPr>
+        <w:pStyle w:val="Heading1"/>
+      </w:pPr>
+      <w:r>
+        <w:t>Running the Program</w:t>
+      </w:r>
     </w:p>
     <w:p/>
     <w:sectPr>
@@ -2946,8 +3175,8 @@
 </file>
 
 <file path=word/numbering.xml><?xml version="1.0" encoding="utf-8"?>
-<w:numbering xmlns:wpc="http://schemas.microsoft.com/office/word/2010/wordprocessingCanvas" xmlns:cx="http://schemas.microsoft.com/office/drawing/2014/chartex" xmlns:cx1="http://schemas.microsoft.com/office/drawing/2015/9/8/chartex" xmlns:cx2="http://schemas.microsoft.com/office/drawing/2015/10/21/chartex" xmlns:mc="http://schemas.openxmlformats.org/markup-compatibility/2006" xmlns:o="urn:schemas-microsoft-com:office:office" xmlns:r="http://schemas.openxmlformats.org/officeDocument/2006/relationships" xmlns:m="http://schemas.openxmlformats.org/officeDocument/2006/math" xmlns:v="urn:schemas-microsoft-com:vml" xmlns:wp14="http://schemas.microsoft.com/office/word/2010/wordprocessingDrawing" xmlns:wp="http://schemas.openxmlformats.org/drawingml/2006/wordprocessingDrawing" xmlns:w10="urn:schemas-microsoft-com:office:word" xmlns:w="http://schemas.openxmlformats.org/wordprocessingml/2006/main" xmlns:w14="http://schemas.microsoft.com/office/word/2010/wordml" xmlns:w15="http://schemas.microsoft.com/office/word/2012/wordml" xmlns:w16se="http://schemas.microsoft.com/office/word/2015/wordml/symex" xmlns:wpg="http://schemas.microsoft.com/office/word/2010/wordprocessingGroup" xmlns:wpi="http://schemas.microsoft.com/office/word/2010/wordprocessingInk" xmlns:wne="http://schemas.microsoft.com/office/word/2006/wordml" xmlns:wps="http://schemas.microsoft.com/office/word/2010/wordprocessingShape" mc:Ignorable="w14 w15 w16se wp14">
-  <w:abstractNum w:abstractNumId="0" w15:restartNumberingAfterBreak="0">
+<w:numbering xmlns:wpc="http://schemas.microsoft.com/office/word/2010/wordprocessingCanvas" xmlns:mo="http://schemas.microsoft.com/office/mac/office/2008/main" xmlns:mc="http://schemas.openxmlformats.org/markup-compatibility/2006" xmlns:mv="urn:schemas-microsoft-com:mac:vml" xmlns:o="urn:schemas-microsoft-com:office:office" xmlns:r="http://schemas.openxmlformats.org/officeDocument/2006/relationships" xmlns:m="http://schemas.openxmlformats.org/officeDocument/2006/math" xmlns:v="urn:schemas-microsoft-com:vml" xmlns:wp14="http://schemas.microsoft.com/office/word/2010/wordprocessingDrawing" xmlns:wp="http://schemas.openxmlformats.org/drawingml/2006/wordprocessingDrawing" xmlns:w10="urn:schemas-microsoft-com:office:word" xmlns:w="http://schemas.openxmlformats.org/wordprocessingml/2006/main" xmlns:w14="http://schemas.microsoft.com/office/word/2010/wordml" xmlns:w15="http://schemas.microsoft.com/office/word/2012/wordml" xmlns:wpg="http://schemas.microsoft.com/office/word/2010/wordprocessingGroup" xmlns:wpi="http://schemas.microsoft.com/office/word/2010/wordprocessingInk" xmlns:wne="http://schemas.microsoft.com/office/word/2006/wordml" xmlns:wps="http://schemas.microsoft.com/office/word/2010/wordprocessingShape" mc:Ignorable="w14 w15 wp14">
+  <w:abstractNum w:abstractNumId="0">
     <w:nsid w:val="03F9197F"/>
     <w:multiLevelType w:val="multilevel"/>
     <w:tmpl w:val="8D4897A0"/>
@@ -3060,7 +3289,7 @@
       </w:pPr>
     </w:lvl>
   </w:abstractNum>
-  <w:abstractNum w:abstractNumId="1" w15:restartNumberingAfterBreak="0">
+  <w:abstractNum w:abstractNumId="1">
     <w:nsid w:val="45DE09BB"/>
     <w:multiLevelType w:val="multilevel"/>
     <w:tmpl w:val="005ABCE0"/>
@@ -3183,7 +3412,7 @@
 </file>
 
 <file path=word/styles.xml><?xml version="1.0" encoding="utf-8"?>
-<w:styles xmlns:mc="http://schemas.openxmlformats.org/markup-compatibility/2006" xmlns:r="http://schemas.openxmlformats.org/officeDocument/2006/relationships" xmlns:w="http://schemas.openxmlformats.org/wordprocessingml/2006/main" xmlns:w14="http://schemas.microsoft.com/office/word/2010/wordml" xmlns:w15="http://schemas.microsoft.com/office/word/2012/wordml" xmlns:w16se="http://schemas.microsoft.com/office/word/2015/wordml/symex" mc:Ignorable="w14 w15 w16se">
+<w:styles xmlns:mc="http://schemas.openxmlformats.org/markup-compatibility/2006" xmlns:r="http://schemas.openxmlformats.org/officeDocument/2006/relationships" xmlns:w="http://schemas.openxmlformats.org/wordprocessingml/2006/main" xmlns:w14="http://schemas.microsoft.com/office/word/2010/wordml" xmlns:w15="http://schemas.microsoft.com/office/word/2012/wordml" mc:Ignorable="w14 w15">
   <w:docDefaults>
     <w:rPrDefault>
       <w:rPr>
@@ -3199,7 +3428,7 @@
       </w:pPr>
     </w:pPrDefault>
   </w:docDefaults>
-  <w:latentStyles w:defLockedState="0" w:defUIPriority="99" w:defSemiHidden="0" w:defUnhideWhenUsed="0" w:defQFormat="0" w:count="372">
+  <w:latentStyles w:defLockedState="0" w:defUIPriority="99" w:defSemiHidden="0" w:defUnhideWhenUsed="0" w:defQFormat="0" w:count="382">
     <w:lsdException w:name="Normal" w:uiPriority="0" w:qFormat="1"/>
     <w:lsdException w:name="heading 1" w:uiPriority="9" w:qFormat="1"/>
     <w:lsdException w:name="heading 2" w:semiHidden="1" w:uiPriority="9" w:unhideWhenUsed="1" w:qFormat="1"/>
@@ -3305,7 +3534,6 @@
     <w:lsdException w:name="HTML Sample" w:semiHidden="1" w:unhideWhenUsed="1"/>
     <w:lsdException w:name="HTML Typewriter" w:semiHidden="1" w:unhideWhenUsed="1"/>
     <w:lsdException w:name="HTML Variable" w:semiHidden="1" w:unhideWhenUsed="1"/>
-    <w:lsdException w:name="Normal Table" w:semiHidden="1" w:unhideWhenUsed="1"/>
     <w:lsdException w:name="annotation subject" w:semiHidden="1" w:unhideWhenUsed="1"/>
     <w:lsdException w:name="No List" w:semiHidden="1" w:unhideWhenUsed="1"/>
     <w:lsdException w:name="Outline List 1" w:semiHidden="1" w:unhideWhenUsed="1"/>
@@ -3352,10 +3580,8 @@
     <w:lsdException w:name="Table Subtle 2" w:semiHidden="1" w:unhideWhenUsed="1"/>
     <w:lsdException w:name="Table Web 1" w:semiHidden="1" w:unhideWhenUsed="1"/>
     <w:lsdException w:name="Table Web 2" w:semiHidden="1" w:unhideWhenUsed="1"/>
-    <w:lsdException w:name="Table Web 3" w:semiHidden="1" w:unhideWhenUsed="1"/>
     <w:lsdException w:name="Balloon Text" w:semiHidden="1" w:unhideWhenUsed="1"/>
     <w:lsdException w:name="Table Grid" w:uiPriority="39"/>
-    <w:lsdException w:name="Table Theme" w:semiHidden="1" w:unhideWhenUsed="1"/>
     <w:lsdException w:name="Placeholder Text" w:semiHidden="1"/>
     <w:lsdException w:name="No Spacing" w:uiPriority="1" w:qFormat="1"/>
     <w:lsdException w:name="Light Shading" w:uiPriority="60"/>
@@ -3572,10 +3798,32 @@
     <w:lsdException w:name="List Table 6 Colorful Accent 6" w:uiPriority="51"/>
     <w:lsdException w:name="List Table 7 Colorful Accent 6" w:uiPriority="52"/>
     <w:lsdException w:name="Mention" w:semiHidden="1" w:unhideWhenUsed="1"/>
+    <w:lsdException w:name="Smart Hyperlink" w:semiHidden="1" w:unhideWhenUsed="1"/>
   </w:latentStyles>
   <w:style w:type="paragraph" w:default="1" w:styleId="Normal">
     <w:name w:val="Normal"/>
     <w:qFormat/>
+  </w:style>
+  <w:style w:type="paragraph" w:styleId="Heading1">
+    <w:name w:val="heading 1"/>
+    <w:basedOn w:val="Normal"/>
+    <w:next w:val="Normal"/>
+    <w:link w:val="Heading1Char"/>
+    <w:uiPriority w:val="9"/>
+    <w:qFormat/>
+    <w:rsid w:val="00226F5C"/>
+    <w:pPr>
+      <w:keepNext/>
+      <w:keepLines/>
+      <w:spacing w:before="240" w:after="0"/>
+      <w:outlineLvl w:val="0"/>
+    </w:pPr>
+    <w:rPr>
+      <w:rFonts w:asciiTheme="majorHAnsi" w:eastAsiaTheme="majorEastAsia" w:hAnsiTheme="majorHAnsi" w:cstheme="majorBidi"/>
+      <w:color w:val="2E74B5" w:themeColor="accent1" w:themeShade="BF"/>
+      <w:sz w:val="32"/>
+      <w:szCs w:val="32"/>
+    </w:rPr>
   </w:style>
   <w:style w:type="paragraph" w:styleId="Heading2">
     <w:name w:val="heading 2"/>
@@ -3716,6 +3964,53 @@
       <w:ind w:left="720"/>
       <w:contextualSpacing/>
     </w:pPr>
+  </w:style>
+  <w:style w:type="character" w:customStyle="1" w:styleId="Heading1Char">
+    <w:name w:val="Heading 1 Char"/>
+    <w:basedOn w:val="DefaultParagraphFont"/>
+    <w:link w:val="Heading1"/>
+    <w:uiPriority w:val="9"/>
+    <w:rsid w:val="00226F5C"/>
+    <w:rPr>
+      <w:rFonts w:asciiTheme="majorHAnsi" w:eastAsiaTheme="majorEastAsia" w:hAnsiTheme="majorHAnsi" w:cstheme="majorBidi"/>
+      <w:color w:val="2E74B5" w:themeColor="accent1" w:themeShade="BF"/>
+      <w:sz w:val="32"/>
+      <w:szCs w:val="32"/>
+    </w:rPr>
+  </w:style>
+  <w:style w:type="paragraph" w:styleId="Title">
+    <w:name w:val="Title"/>
+    <w:basedOn w:val="Normal"/>
+    <w:next w:val="Normal"/>
+    <w:link w:val="TitleChar"/>
+    <w:uiPriority w:val="10"/>
+    <w:qFormat/>
+    <w:rsid w:val="006A6E34"/>
+    <w:pPr>
+      <w:spacing w:after="0" w:line="240" w:lineRule="auto"/>
+      <w:contextualSpacing/>
+    </w:pPr>
+    <w:rPr>
+      <w:rFonts w:asciiTheme="majorHAnsi" w:eastAsiaTheme="majorEastAsia" w:hAnsiTheme="majorHAnsi" w:cstheme="majorBidi"/>
+      <w:spacing w:val="-10"/>
+      <w:kern w:val="28"/>
+      <w:sz w:val="56"/>
+      <w:szCs w:val="56"/>
+    </w:rPr>
+  </w:style>
+  <w:style w:type="character" w:customStyle="1" w:styleId="TitleChar">
+    <w:name w:val="Title Char"/>
+    <w:basedOn w:val="DefaultParagraphFont"/>
+    <w:link w:val="Title"/>
+    <w:uiPriority w:val="10"/>
+    <w:rsid w:val="006A6E34"/>
+    <w:rPr>
+      <w:rFonts w:asciiTheme="majorHAnsi" w:eastAsiaTheme="majorEastAsia" w:hAnsiTheme="majorHAnsi" w:cstheme="majorBidi"/>
+      <w:spacing w:val="-10"/>
+      <w:kern w:val="28"/>
+      <w:sz w:val="56"/>
+      <w:szCs w:val="56"/>
+    </w:rPr>
   </w:style>
 </w:styles>
 </file>

</xml_diff>

<commit_message>
edited final report documentation
</commit_message>
<xml_diff>
--- a/CP468.docx
+++ b/CP468.docx
@@ -1,6 +1,6 @@
 
 <file path=word/document.xml><?xml version="1.0" encoding="utf-8"?>
-<w:document xmlns:wpc="http://schemas.microsoft.com/office/word/2010/wordprocessingCanvas" xmlns:cx="http://schemas.microsoft.com/office/drawing/2014/chartex" xmlns:cx1="http://schemas.microsoft.com/office/drawing/2015/9/8/chartex" xmlns:cx2="http://schemas.microsoft.com/office/drawing/2015/10/21/chartex" xmlns:mc="http://schemas.openxmlformats.org/markup-compatibility/2006" xmlns:o="urn:schemas-microsoft-com:office:office" xmlns:r="http://schemas.openxmlformats.org/officeDocument/2006/relationships" xmlns:m="http://schemas.openxmlformats.org/officeDocument/2006/math" xmlns:v="urn:schemas-microsoft-com:vml" xmlns:wp14="http://schemas.microsoft.com/office/word/2010/wordprocessingDrawing" xmlns:wp="http://schemas.openxmlformats.org/drawingml/2006/wordprocessingDrawing" xmlns:w10="urn:schemas-microsoft-com:office:word" xmlns:w="http://schemas.openxmlformats.org/wordprocessingml/2006/main" xmlns:w14="http://schemas.microsoft.com/office/word/2010/wordml" xmlns:w15="http://schemas.microsoft.com/office/word/2012/wordml" xmlns:w16se="http://schemas.microsoft.com/office/word/2015/wordml/symex" xmlns:wpg="http://schemas.microsoft.com/office/word/2010/wordprocessingGroup" xmlns:wpi="http://schemas.microsoft.com/office/word/2010/wordprocessingInk" xmlns:wne="http://schemas.microsoft.com/office/word/2006/wordml" xmlns:wps="http://schemas.microsoft.com/office/word/2010/wordprocessingShape" mc:Ignorable="w14 w15 w16se wp14">
+<w:document xmlns:wpc="http://schemas.microsoft.com/office/word/2010/wordprocessingCanvas" xmlns:mo="http://schemas.microsoft.com/office/mac/office/2008/main" xmlns:mc="http://schemas.openxmlformats.org/markup-compatibility/2006" xmlns:mv="urn:schemas-microsoft-com:mac:vml" xmlns:o="urn:schemas-microsoft-com:office:office" xmlns:r="http://schemas.openxmlformats.org/officeDocument/2006/relationships" xmlns:m="http://schemas.openxmlformats.org/officeDocument/2006/math" xmlns:v="urn:schemas-microsoft-com:vml" xmlns:wp14="http://schemas.microsoft.com/office/word/2010/wordprocessingDrawing" xmlns:wp="http://schemas.openxmlformats.org/drawingml/2006/wordprocessingDrawing" xmlns:w10="urn:schemas-microsoft-com:office:word" xmlns:w="http://schemas.openxmlformats.org/wordprocessingml/2006/main" xmlns:w14="http://schemas.microsoft.com/office/word/2010/wordml" xmlns:w15="http://schemas.microsoft.com/office/word/2012/wordml" xmlns:wpg="http://schemas.microsoft.com/office/word/2010/wordprocessingGroup" xmlns:wpi="http://schemas.microsoft.com/office/word/2010/wordprocessingInk" xmlns:wne="http://schemas.microsoft.com/office/word/2006/wordml" xmlns:wps="http://schemas.microsoft.com/office/word/2010/wordprocessingShape" mc:Ignorable="w14 w15 wp14">
   <w:body>
     <w:p>
       <w:pPr>
@@ -262,7 +262,7 @@
         <w:rPr>
           <w:rFonts w:ascii="Times New Roman" w:hAnsi="Times New Roman" w:cs="Times New Roman"/>
           <w:noProof/>
-          <w:lang w:eastAsia="en-CA"/>
+          <w:lang w:val="en-US"/>
         </w:rPr>
         <w:drawing>
           <wp:inline distT="0" distB="0" distL="0" distR="0" wp14:anchorId="041DE9D1" wp14:editId="0A9F9892">
@@ -503,37 +503,7 @@
         <w:rPr>
           <w:rFonts w:ascii="Times New Roman" w:hAnsi="Times New Roman" w:cs="Times New Roman"/>
         </w:rPr>
-        <w:t xml:space="preserve">and a rendezvous point. </w:t>
-      </w:r>
-      <w:r>
-        <w:rPr>
-          <w:rFonts w:ascii="Times New Roman" w:hAnsi="Times New Roman" w:cs="Times New Roman"/>
-        </w:rPr>
-        <w:t xml:space="preserve">Given a text file with a x by y grid maze, robot(s) coordinate, and the coordinates of the rendezvous point we must find a path from each robot start point to the final rendezvous coordinate. </w:t>
-      </w:r>
-      <w:r>
-        <w:rPr>
-          <w:rFonts w:ascii="Times New Roman" w:hAnsi="Times New Roman" w:cs="Times New Roman"/>
-        </w:rPr>
-        <w:t xml:space="preserve">Using A* heuristic algorithm we are able to create a solution for </w:t>
-      </w:r>
-      <w:r>
-        <w:rPr>
-          <w:rFonts w:ascii="Times New Roman" w:hAnsi="Times New Roman" w:cs="Times New Roman"/>
-        </w:rPr>
-        <w:t xml:space="preserve">finding </w:t>
-      </w:r>
-      <w:r>
-        <w:rPr>
-          <w:rFonts w:ascii="Times New Roman" w:hAnsi="Times New Roman" w:cs="Times New Roman"/>
-        </w:rPr>
-        <w:t>the</w:t>
-      </w:r>
-      <w:r>
-        <w:rPr>
-          <w:rFonts w:ascii="Times New Roman" w:hAnsi="Times New Roman" w:cs="Times New Roman"/>
-        </w:rPr>
-        <w:t xml:space="preserve"> shortest path for each robot.</w:t>
+        <w:t>and a rendezvous point. Given a text file with a x by y grid maze, robot(s) coordinate, and the coordinates of the rendezvous point we must find a path from each robot start point to the final rendezvous coordinate. Using A* heuristic algorithm we are able to create a solution for finding the shortest path for each robot.</w:t>
       </w:r>
     </w:p>
     <w:p>
@@ -929,6 +899,38 @@
     <w:p>
       <w:pPr>
         <w:pStyle w:val="ListParagraph"/>
+        <w:ind w:left="792"/>
+        <w:rPr>
+          <w:rFonts w:ascii="Times New Roman" w:hAnsi="Times New Roman" w:cs="Times New Roman"/>
+        </w:rPr>
+      </w:pPr>
+      <w:r>
+        <w:rPr>
+          <w:rFonts w:ascii="Times New Roman" w:hAnsi="Times New Roman" w:cs="Times New Roman"/>
+        </w:rPr>
+        <w:t>Robot’s starting position given by an (x,y) coordinate.</w:t>
+      </w:r>
+      <w:r>
+        <w:rPr>
+          <w:rFonts w:ascii="Times New Roman" w:hAnsi="Times New Roman" w:cs="Times New Roman"/>
+        </w:rPr>
+        <w:t xml:space="preserve"> In the example above there are two robots, one starts at (2,1) and the other starts at (8,2)</w:t>
+      </w:r>
+    </w:p>
+    <w:p>
+      <w:pPr>
+        <w:pStyle w:val="ListParagraph"/>
+        <w:ind w:left="792"/>
+        <w:rPr>
+          <w:rFonts w:ascii="Times New Roman" w:hAnsi="Times New Roman" w:cs="Times New Roman"/>
+          <w:color w:val="262626" w:themeColor="text1" w:themeTint="D9"/>
+          <w:sz w:val="24"/>
+        </w:rPr>
+      </w:pPr>
+    </w:p>
+    <w:p>
+      <w:pPr>
+        <w:pStyle w:val="ListParagraph"/>
         <w:numPr>
           <w:ilvl w:val="1"/>
           <w:numId w:val="3"/>
@@ -951,6 +953,38 @@
     <w:p>
       <w:pPr>
         <w:pStyle w:val="ListParagraph"/>
+        <w:ind w:left="792"/>
+        <w:rPr>
+          <w:rFonts w:ascii="Times New Roman" w:hAnsi="Times New Roman" w:cs="Times New Roman"/>
+        </w:rPr>
+      </w:pPr>
+      <w:r>
+        <w:rPr>
+          <w:rFonts w:ascii="Times New Roman" w:hAnsi="Times New Roman" w:cs="Times New Roman"/>
+        </w:rPr>
+        <w:t>Robots can</w:t>
+      </w:r>
+      <w:r>
+        <w:rPr>
+          <w:rFonts w:ascii="Times New Roman" w:hAnsi="Times New Roman" w:cs="Times New Roman"/>
+        </w:rPr>
+        <w:t xml:space="preserve"> move one position left, right, up and down from its current position.</w:t>
+      </w:r>
+    </w:p>
+    <w:p>
+      <w:pPr>
+        <w:pStyle w:val="ListParagraph"/>
+        <w:ind w:left="792"/>
+        <w:rPr>
+          <w:rFonts w:ascii="Times New Roman" w:hAnsi="Times New Roman" w:cs="Times New Roman"/>
+          <w:color w:val="262626" w:themeColor="text1" w:themeTint="D9"/>
+          <w:sz w:val="24"/>
+        </w:rPr>
+      </w:pPr>
+    </w:p>
+    <w:p>
+      <w:pPr>
+        <w:pStyle w:val="ListParagraph"/>
         <w:numPr>
           <w:ilvl w:val="1"/>
           <w:numId w:val="3"/>
@@ -973,6 +1007,59 @@
     <w:p>
       <w:pPr>
         <w:pStyle w:val="ListParagraph"/>
+        <w:ind w:left="792"/>
+      </w:pPr>
+      <w:r>
+        <w:rPr>
+          <w:rFonts w:ascii="Times New Roman" w:hAnsi="Times New Roman" w:cs="Times New Roman"/>
+        </w:rPr>
+        <w:t xml:space="preserve">Depending on action, </w:t>
+      </w:r>
+      <w:r>
+        <w:rPr>
+          <w:rFonts w:ascii="Times New Roman" w:hAnsi="Times New Roman" w:cs="Times New Roman"/>
+        </w:rPr>
+        <w:t xml:space="preserve">and the starting position the </w:t>
+      </w:r>
+      <w:r>
+        <w:rPr>
+          <w:rFonts w:ascii="Times New Roman" w:hAnsi="Times New Roman" w:cs="Times New Roman"/>
+        </w:rPr>
+        <w:t>robot coordinate</w:t>
+      </w:r>
+      <w:r>
+        <w:rPr>
+          <w:rFonts w:ascii="Times New Roman" w:hAnsi="Times New Roman" w:cs="Times New Roman"/>
+        </w:rPr>
+        <w:t>s</w:t>
+      </w:r>
+      <w:r>
+        <w:rPr>
+          <w:rFonts w:ascii="Times New Roman" w:hAnsi="Times New Roman" w:cs="Times New Roman"/>
+        </w:rPr>
+        <w:t xml:space="preserve"> will change</w:t>
+      </w:r>
+      <w:r>
+        <w:t>.</w:t>
+      </w:r>
+      <w:r>
+        <w:t xml:space="preserve"> Robots cannot make a certain move if the move will result to its position being on an obstacle.</w:t>
+      </w:r>
+    </w:p>
+    <w:p>
+      <w:pPr>
+        <w:pStyle w:val="ListParagraph"/>
+        <w:ind w:left="792"/>
+        <w:rPr>
+          <w:rFonts w:ascii="Times New Roman" w:hAnsi="Times New Roman" w:cs="Times New Roman"/>
+          <w:color w:val="262626" w:themeColor="text1" w:themeTint="D9"/>
+          <w:sz w:val="24"/>
+        </w:rPr>
+      </w:pPr>
+    </w:p>
+    <w:p>
+      <w:pPr>
+        <w:pStyle w:val="ListParagraph"/>
         <w:numPr>
           <w:ilvl w:val="1"/>
           <w:numId w:val="3"/>
@@ -995,6 +1082,40 @@
     <w:p>
       <w:pPr>
         <w:pStyle w:val="ListParagraph"/>
+        <w:ind w:left="792"/>
+        <w:rPr>
+          <w:rFonts w:ascii="Times New Roman" w:hAnsi="Times New Roman" w:cs="Times New Roman"/>
+          <w:color w:val="262626" w:themeColor="text1" w:themeTint="D9"/>
+          <w:sz w:val="24"/>
+        </w:rPr>
+      </w:pPr>
+      <w:r>
+        <w:rPr>
+          <w:rFonts w:ascii="Times New Roman" w:hAnsi="Times New Roman" w:cs="Times New Roman"/>
+        </w:rPr>
+        <w:t>Robot checks if it</w:t>
+      </w:r>
+      <w:r>
+        <w:rPr>
+          <w:rFonts w:ascii="Times New Roman" w:hAnsi="Times New Roman" w:cs="Times New Roman"/>
+        </w:rPr>
+        <w:t xml:space="preserve"> is at the rendezvous point.</w:t>
+      </w:r>
+    </w:p>
+    <w:p>
+      <w:pPr>
+        <w:pStyle w:val="ListParagraph"/>
+        <w:ind w:left="792"/>
+        <w:rPr>
+          <w:rFonts w:ascii="Times New Roman" w:hAnsi="Times New Roman" w:cs="Times New Roman"/>
+          <w:color w:val="262626" w:themeColor="text1" w:themeTint="D9"/>
+          <w:sz w:val="24"/>
+        </w:rPr>
+      </w:pPr>
+    </w:p>
+    <w:p>
+      <w:pPr>
+        <w:pStyle w:val="ListParagraph"/>
         <w:numPr>
           <w:ilvl w:val="1"/>
           <w:numId w:val="3"/>
@@ -1011,257 +1132,26 @@
           <w:color w:val="262626" w:themeColor="text1" w:themeTint="D9"/>
           <w:sz w:val="24"/>
         </w:rPr>
+        <w:lastRenderedPageBreak/>
         <w:t>PATH COST</w:t>
       </w:r>
     </w:p>
     <w:p>
       <w:pPr>
-        <w:spacing w:after="0" w:line="480" w:lineRule="auto"/>
-        <w:ind w:left="360"/>
-        <w:textAlignment w:val="baseline"/>
-        <w:rPr>
-          <w:rFonts w:ascii="Times New Roman" w:eastAsia="Times New Roman" w:hAnsi="Times New Roman" w:cs="Times New Roman"/>
-          <w:color w:val="000000"/>
-          <w:lang w:eastAsia="en-CA"/>
-        </w:rPr>
-      </w:pPr>
-      <w:r>
-        <w:rPr>
-          <w:rFonts w:ascii="Times New Roman" w:eastAsia="Times New Roman" w:hAnsi="Times New Roman" w:cs="Times New Roman"/>
-          <w:b/>
-          <w:bCs/>
-          <w:color w:val="000000"/>
-          <w:lang w:eastAsia="en-CA"/>
-        </w:rPr>
-        <w:t>Initial state:</w:t>
-      </w:r>
-      <w:r>
-        <w:rPr>
-          <w:rFonts w:ascii="Times New Roman" w:eastAsia="Times New Roman" w:hAnsi="Times New Roman" w:cs="Times New Roman"/>
-          <w:color w:val="000000"/>
-          <w:lang w:eastAsia="en-CA"/>
-        </w:rPr>
-        <w:t xml:space="preserve"> Robot’s starting position given by an (x,y) coordinate.</w:t>
-      </w:r>
-    </w:p>
-    <w:p>
-      <w:pPr>
-        <w:spacing w:after="0" w:line="480" w:lineRule="auto"/>
-        <w:ind w:left="360"/>
-        <w:textAlignment w:val="baseline"/>
-        <w:rPr>
-          <w:rFonts w:ascii="Times New Roman" w:eastAsia="Times New Roman" w:hAnsi="Times New Roman" w:cs="Times New Roman"/>
-          <w:color w:val="000000"/>
-          <w:lang w:eastAsia="en-CA"/>
-        </w:rPr>
-      </w:pPr>
-      <w:r>
-        <w:rPr>
-          <w:rFonts w:ascii="Times New Roman" w:eastAsia="Times New Roman" w:hAnsi="Times New Roman" w:cs="Times New Roman"/>
-          <w:b/>
-          <w:bCs/>
-          <w:color w:val="000000"/>
-          <w:lang w:eastAsia="en-CA"/>
-        </w:rPr>
-        <w:t>Actions:</w:t>
-      </w:r>
-      <w:r>
-        <w:rPr>
-          <w:rFonts w:ascii="Times New Roman" w:eastAsia="Times New Roman" w:hAnsi="Times New Roman" w:cs="Times New Roman"/>
-          <w:color w:val="000000"/>
-          <w:lang w:eastAsia="en-CA"/>
-        </w:rPr>
-        <w:t xml:space="preserve"> Robot moves left, right, up, down.</w:t>
-      </w:r>
-    </w:p>
-    <w:p>
-      <w:pPr>
-        <w:spacing w:after="0" w:line="480" w:lineRule="auto"/>
-        <w:ind w:left="360"/>
-        <w:textAlignment w:val="baseline"/>
-        <w:rPr>
-          <w:rFonts w:ascii="Times New Roman" w:eastAsia="Times New Roman" w:hAnsi="Times New Roman" w:cs="Times New Roman"/>
-          <w:color w:val="000000"/>
-          <w:lang w:eastAsia="en-CA"/>
-        </w:rPr>
-      </w:pPr>
-      <w:r>
-        <w:rPr>
-          <w:rFonts w:ascii="Times New Roman" w:eastAsia="Times New Roman" w:hAnsi="Times New Roman" w:cs="Times New Roman"/>
-          <w:b/>
-          <w:bCs/>
-          <w:color w:val="000000"/>
-          <w:lang w:eastAsia="en-CA"/>
-        </w:rPr>
-        <w:t xml:space="preserve">Transition Model: </w:t>
-      </w:r>
-      <w:r>
-        <w:rPr>
-          <w:rFonts w:ascii="Times New Roman" w:eastAsia="Times New Roman" w:hAnsi="Times New Roman" w:cs="Times New Roman"/>
-          <w:color w:val="000000"/>
-          <w:lang w:eastAsia="en-CA"/>
-        </w:rPr>
-        <w:t>Depending on action, robot coordinate will change.</w:t>
-      </w:r>
-    </w:p>
-    <w:p>
-      <w:pPr>
-        <w:spacing w:after="0" w:line="480" w:lineRule="auto"/>
-        <w:ind w:left="360"/>
-        <w:textAlignment w:val="baseline"/>
-        <w:rPr>
-          <w:rFonts w:ascii="Times New Roman" w:eastAsia="Times New Roman" w:hAnsi="Times New Roman" w:cs="Times New Roman"/>
-          <w:color w:val="000000"/>
-          <w:lang w:eastAsia="en-CA"/>
-        </w:rPr>
-      </w:pPr>
-      <w:r>
-        <w:rPr>
-          <w:rFonts w:ascii="Times New Roman" w:eastAsia="Times New Roman" w:hAnsi="Times New Roman" w:cs="Times New Roman"/>
-          <w:b/>
-          <w:bCs/>
-          <w:color w:val="000000"/>
-          <w:lang w:eastAsia="en-CA"/>
-        </w:rPr>
-        <w:t>Goal Test:</w:t>
-      </w:r>
-      <w:r>
-        <w:rPr>
-          <w:rFonts w:ascii="Times New Roman" w:eastAsia="Times New Roman" w:hAnsi="Times New Roman" w:cs="Times New Roman"/>
-          <w:color w:val="000000"/>
-          <w:lang w:eastAsia="en-CA"/>
-        </w:rPr>
-        <w:t xml:space="preserve"> Check if robot is at the rendezvous point.</w:t>
-      </w:r>
-    </w:p>
-    <w:p>
-      <w:pPr>
-        <w:spacing w:after="0" w:line="480" w:lineRule="auto"/>
-        <w:ind w:left="360"/>
-        <w:textAlignment w:val="baseline"/>
-        <w:rPr>
-          <w:rFonts w:ascii="Times New Roman" w:eastAsia="Times New Roman" w:hAnsi="Times New Roman" w:cs="Times New Roman"/>
-          <w:color w:val="000000"/>
-          <w:lang w:eastAsia="en-CA"/>
-        </w:rPr>
-      </w:pPr>
-      <w:r>
-        <w:rPr>
-          <w:rFonts w:ascii="Times New Roman" w:eastAsia="Times New Roman" w:hAnsi="Times New Roman" w:cs="Times New Roman"/>
-          <w:b/>
-          <w:bCs/>
-          <w:color w:val="000000"/>
-          <w:lang w:eastAsia="en-CA"/>
-        </w:rPr>
-        <w:t>Path Cost:</w:t>
-      </w:r>
-      <w:r>
-        <w:rPr>
-          <w:rFonts w:ascii="Times New Roman" w:eastAsia="Times New Roman" w:hAnsi="Times New Roman" w:cs="Times New Roman"/>
-          <w:color w:val="000000"/>
-          <w:lang w:eastAsia="en-CA"/>
-        </w:rPr>
-        <w:t xml:space="preserve"> f(n)=h(n)+g(n). </w:t>
-      </w:r>
-    </w:p>
-    <w:p>
-      <w:pPr>
-        <w:rPr>
-          <w:rFonts w:ascii="Times New Roman" w:hAnsi="Times New Roman" w:cs="Times New Roman"/>
-          <w:color w:val="262626" w:themeColor="text1" w:themeTint="D9"/>
-          <w:sz w:val="24"/>
-        </w:rPr>
-      </w:pPr>
-    </w:p>
-    <w:p>
-      <w:pPr>
-        <w:pStyle w:val="ListParagraph"/>
-        <w:rPr>
-          <w:rFonts w:ascii="Times New Roman" w:hAnsi="Times New Roman" w:cs="Times New Roman"/>
-          <w:color w:val="262626" w:themeColor="text1" w:themeTint="D9"/>
-          <w:sz w:val="24"/>
-        </w:rPr>
-      </w:pPr>
-    </w:p>
-    <w:p>
-      <w:pPr>
-        <w:pStyle w:val="ListParagraph"/>
-        <w:rPr>
-          <w:rFonts w:ascii="Times New Roman" w:hAnsi="Times New Roman" w:cs="Times New Roman"/>
-          <w:color w:val="262626" w:themeColor="text1" w:themeTint="D9"/>
-          <w:sz w:val="24"/>
-        </w:rPr>
-      </w:pPr>
-    </w:p>
-    <w:p>
-      <w:pPr>
-        <w:pStyle w:val="ListParagraph"/>
-        <w:rPr>
-          <w:rFonts w:ascii="Times New Roman" w:hAnsi="Times New Roman" w:cs="Times New Roman"/>
-          <w:color w:val="262626" w:themeColor="text1" w:themeTint="D9"/>
-          <w:sz w:val="24"/>
-        </w:rPr>
-      </w:pPr>
-    </w:p>
-    <w:p>
-      <w:pPr>
-        <w:pStyle w:val="ListParagraph"/>
-        <w:rPr>
-          <w:rFonts w:ascii="Times New Roman" w:hAnsi="Times New Roman" w:cs="Times New Roman"/>
-          <w:color w:val="262626" w:themeColor="text1" w:themeTint="D9"/>
-          <w:sz w:val="24"/>
-        </w:rPr>
-      </w:pPr>
-    </w:p>
-    <w:p>
-      <w:pPr>
-        <w:pStyle w:val="ListParagraph"/>
-        <w:rPr>
-          <w:rFonts w:ascii="Times New Roman" w:hAnsi="Times New Roman" w:cs="Times New Roman"/>
-          <w:color w:val="262626" w:themeColor="text1" w:themeTint="D9"/>
-          <w:sz w:val="24"/>
-        </w:rPr>
-      </w:pPr>
-    </w:p>
-    <w:p>
-      <w:pPr>
-        <w:pStyle w:val="ListParagraph"/>
-        <w:rPr>
-          <w:rFonts w:ascii="Times New Roman" w:hAnsi="Times New Roman" w:cs="Times New Roman"/>
-          <w:color w:val="262626" w:themeColor="text1" w:themeTint="D9"/>
-          <w:sz w:val="24"/>
-        </w:rPr>
-      </w:pPr>
-    </w:p>
-    <w:p>
-      <w:pPr>
-        <w:pStyle w:val="ListParagraph"/>
-        <w:rPr>
-          <w:rFonts w:ascii="Times New Roman" w:hAnsi="Times New Roman" w:cs="Times New Roman"/>
-          <w:color w:val="262626" w:themeColor="text1" w:themeTint="D9"/>
-          <w:sz w:val="24"/>
-        </w:rPr>
-      </w:pPr>
-    </w:p>
-    <w:p>
-      <w:pPr>
-        <w:pStyle w:val="ListParagraph"/>
-        <w:rPr>
-          <w:rFonts w:ascii="Times New Roman" w:hAnsi="Times New Roman" w:cs="Times New Roman"/>
-          <w:color w:val="262626" w:themeColor="text1" w:themeTint="D9"/>
-          <w:sz w:val="24"/>
-        </w:rPr>
-      </w:pPr>
-    </w:p>
-    <w:p>
-      <w:pPr>
-        <w:pStyle w:val="ListParagraph"/>
-        <w:rPr>
-          <w:rFonts w:ascii="Times New Roman" w:hAnsi="Times New Roman" w:cs="Times New Roman"/>
-          <w:color w:val="262626" w:themeColor="text1" w:themeTint="D9"/>
-          <w:sz w:val="24"/>
-        </w:rPr>
-      </w:pPr>
+        <w:pStyle w:val="ListParagraph"/>
+        <w:ind w:left="792"/>
+        <w:rPr>
+          <w:rFonts w:ascii="Times New Roman" w:hAnsi="Times New Roman" w:cs="Times New Roman"/>
+          <w:color w:val="262626" w:themeColor="text1" w:themeTint="D9"/>
+          <w:sz w:val="24"/>
+        </w:rPr>
+      </w:pPr>
+      <w:r>
+        <w:rPr>
+          <w:rFonts w:ascii="Times New Roman" w:hAnsi="Times New Roman" w:cs="Times New Roman"/>
+        </w:rPr>
+        <w:t>f(n)=h(n)+g(n). Where f(n) is the total path cost to move to the next node, h(n) is the line distance from the current node to the goal node, g(n) is the distance from the robot’s starting position.</w:t>
+      </w:r>
     </w:p>
     <w:p>
       <w:pPr>
@@ -1631,7 +1521,6 @@
           <w:color w:val="262626" w:themeColor="text1" w:themeTint="D9"/>
           <w:sz w:val="24"/>
         </w:rPr>
-        <w:lastRenderedPageBreak/>
         <w:t>IMPLEMENTATION</w:t>
       </w:r>
     </w:p>
@@ -1651,15 +1540,7 @@
           <w:color w:val="000000"/>
           <w:lang w:eastAsia="en-CA"/>
         </w:rPr>
-        <w:t>For our artificial intelligence final project, we decided to implement a program to help a robot find a path to get to its desired destination. We have decided to use the A* algorithm and the language we will use to implement the project is Java. Curren</w:t>
-      </w:r>
-      <w:r>
-        <w:rPr>
-          <w:rFonts w:ascii="Times New Roman" w:eastAsia="Times New Roman" w:hAnsi="Times New Roman" w:cs="Times New Roman"/>
-          <w:color w:val="000000"/>
-          <w:lang w:eastAsia="en-CA"/>
-        </w:rPr>
-        <w:t>tly we have 4 different classes.</w:t>
+        <w:t>For our artificial intelligence final project, we decided to implement a program to help a robot find a path to get to its desired destination. We have decided to use the A* algorithm and the language we will use to implement the project is Java. Currently we have 4 different classes.</w:t>
       </w:r>
     </w:p>
     <w:p>
@@ -1726,6 +1607,7 @@
           <w:color w:val="000000"/>
           <w:lang w:eastAsia="en-CA"/>
         </w:rPr>
+        <w:lastRenderedPageBreak/>
         <w:t>The node class contains all the deliverables for each coordinate on the puzzle. For each node object instance the object will have, a straight line distance for how far the said node is from the starting point point (g-value), an actual distance for how far the said node is to the rendezvous point (h-value), the position of the node (row,col), a boolean value for if the node is a object or not, and lastly a parent node so if there is a solution it can easily be traced back to return a full path.</w:t>
       </w:r>
     </w:p>
@@ -2527,7 +2409,6 @@
           <w:szCs w:val="24"/>
           <w:lang w:eastAsia="en-CA"/>
         </w:rPr>
-        <w:lastRenderedPageBreak/>
         <w:t xml:space="preserve">THE </w:t>
       </w:r>
       <w:r>
@@ -2645,6 +2526,7 @@
           <w:sz w:val="16"/>
           <w:szCs w:val="19"/>
         </w:rPr>
+        <w:lastRenderedPageBreak/>
         <w:br/>
       </w:r>
       <w:r>
@@ -3391,6 +3273,89 @@
     </w:p>
     <w:p>
       <w:pPr>
+        <w:pStyle w:val="ListParagraph"/>
+        <w:ind w:left="792"/>
+        <w:rPr>
+          <w:rFonts w:ascii="Times New Roman" w:hAnsi="Times New Roman" w:cs="Times New Roman"/>
+          <w:color w:val="262626" w:themeColor="text1" w:themeTint="D9"/>
+          <w:sz w:val="24"/>
+        </w:rPr>
+      </w:pPr>
+      <w:r>
+        <w:rPr>
+          <w:rFonts w:ascii="Times New Roman" w:hAnsi="Times New Roman" w:cs="Times New Roman"/>
+          <w:color w:val="262626" w:themeColor="text1" w:themeTint="D9"/>
+          <w:sz w:val="24"/>
+        </w:rPr>
+        <w:t xml:space="preserve">When we first tested our </w:t>
+      </w:r>
+      <w:r>
+        <w:rPr>
+          <w:rFonts w:ascii="Times New Roman" w:hAnsi="Times New Roman" w:cs="Times New Roman"/>
+          <w:color w:val="262626" w:themeColor="text1" w:themeTint="D9"/>
+          <w:sz w:val="24"/>
+        </w:rPr>
+        <w:t>program,</w:t>
+      </w:r>
+      <w:r>
+        <w:rPr>
+          <w:rFonts w:ascii="Times New Roman" w:hAnsi="Times New Roman" w:cs="Times New Roman"/>
+          <w:color w:val="262626" w:themeColor="text1" w:themeTint="D9"/>
+          <w:sz w:val="24"/>
+        </w:rPr>
+        <w:t xml:space="preserve"> we saw that the robots </w:t>
+      </w:r>
+      <w:r>
+        <w:rPr>
+          <w:rFonts w:ascii="Times New Roman" w:hAnsi="Times New Roman" w:cs="Times New Roman"/>
+          <w:color w:val="262626" w:themeColor="text1" w:themeTint="D9"/>
+          <w:sz w:val="24"/>
+        </w:rPr>
+        <w:t>could</w:t>
+      </w:r>
+      <w:r>
+        <w:rPr>
+          <w:rFonts w:ascii="Times New Roman" w:hAnsi="Times New Roman" w:cs="Times New Roman"/>
+          <w:color w:val="262626" w:themeColor="text1" w:themeTint="D9"/>
+          <w:sz w:val="24"/>
+        </w:rPr>
+        <w:t xml:space="preserve"> make it through the maze if there was a solution. </w:t>
+      </w:r>
+      <w:r>
+        <w:rPr>
+          <w:rFonts w:ascii="Times New Roman" w:hAnsi="Times New Roman" w:cs="Times New Roman"/>
+          <w:color w:val="262626" w:themeColor="text1" w:themeTint="D9"/>
+          <w:sz w:val="24"/>
+        </w:rPr>
+        <w:t xml:space="preserve">However, we noticed running a 1000 by 1000 maze would take about 15 minutes. We then tried to increase the speed by adding a priority queue instead of an array list. Running through the maze again we </w:t>
+      </w:r>
+      <w:r>
+        <w:rPr>
+          <w:rFonts w:ascii="Times New Roman" w:hAnsi="Times New Roman" w:cs="Times New Roman"/>
+          <w:color w:val="262626" w:themeColor="text1" w:themeTint="D9"/>
+          <w:sz w:val="24"/>
+        </w:rPr>
+        <w:t>observed the runtime to be 9 minutes. We then found out that there was a lot of ti</w:t>
+      </w:r>
+      <w:r>
+        <w:rPr>
+          <w:rFonts w:ascii="Times New Roman" w:hAnsi="Times New Roman" w:cs="Times New Roman"/>
+          <w:color w:val="262626" w:themeColor="text1" w:themeTint="D9"/>
+          <w:sz w:val="24"/>
+        </w:rPr>
+        <w:t>me spent confirming whether nodes have already been visited or not. Initially</w:t>
+      </w:r>
+      <w:r>
+        <w:rPr>
+          <w:rFonts w:ascii="Times New Roman" w:hAnsi="Times New Roman" w:cs="Times New Roman"/>
+          <w:color w:val="262626" w:themeColor="text1" w:themeTint="D9"/>
+          <w:sz w:val="24"/>
+        </w:rPr>
+        <w:t xml:space="preserve"> we used a linked list to hold the visited nodes which is very inefficient because if there is a possibility of 1000000 different nodes to check it will take a long time to check 1000000 nodes. As a result we switched from using a linked list to using a hash set because will allow us to find the node if it was visited we are looking for in an instance.</w:t>
+      </w:r>
+    </w:p>
+    <w:p>
+      <w:pPr>
         <w:rPr>
           <w:rFonts w:ascii="Times New Roman" w:hAnsi="Times New Roman" w:cs="Times New Roman"/>
           <w:color w:val="262626" w:themeColor="text1" w:themeTint="D9"/>
@@ -3441,6 +3406,475 @@
         </w:rPr>
         <w:t>OUTPUT</w:t>
       </w:r>
+      <w:r>
+        <w:rPr>
+          <w:rFonts w:ascii="Times New Roman" w:hAnsi="Times New Roman" w:cs="Times New Roman"/>
+          <w:color w:val="262626" w:themeColor="text1" w:themeTint="D9"/>
+          <w:sz w:val="24"/>
+        </w:rPr>
+        <w:br/>
+      </w:r>
+      <w:r>
+        <w:rPr>
+          <w:rFonts w:ascii="Times New Roman" w:hAnsi="Times New Roman" w:cs="Times New Roman"/>
+          <w:color w:val="262626" w:themeColor="text1" w:themeTint="D9"/>
+          <w:sz w:val="24"/>
+        </w:rPr>
+        <w:t>X represents the rendezvous point, S is the robot’s starting point and * are the nodes marked to be part of the Robot’s path.</w:t>
+      </w:r>
+    </w:p>
+    <w:p>
+      <w:pPr>
+        <w:pStyle w:val="ListParagraph"/>
+        <w:ind w:left="792"/>
+        <w:rPr>
+          <w:rFonts w:ascii="Times New Roman" w:hAnsi="Times New Roman" w:cs="Times New Roman"/>
+          <w:color w:val="262626" w:themeColor="text1" w:themeTint="D9"/>
+          <w:sz w:val="24"/>
+        </w:rPr>
+      </w:pPr>
+      <w:bookmarkStart w:id="0" w:name="_GoBack"/>
+      <w:bookmarkEnd w:id="0"/>
+    </w:p>
+    <w:p>
+      <w:pPr>
+        <w:pStyle w:val="p1"/>
+      </w:pPr>
+      <w:r>
+        <w:rPr>
+          <w:rStyle w:val="s1"/>
+        </w:rPr>
+        <w:lastRenderedPageBreak/>
+        <w:t>1000X00001</w:t>
+      </w:r>
+    </w:p>
+    <w:p>
+      <w:pPr>
+        <w:pStyle w:val="p1"/>
+      </w:pPr>
+      <w:r>
+        <w:rPr>
+          <w:rStyle w:val="s1"/>
+        </w:rPr>
+        <w:t>1100000011</w:t>
+      </w:r>
+    </w:p>
+    <w:p>
+      <w:pPr>
+        <w:pStyle w:val="p1"/>
+      </w:pPr>
+      <w:r>
+        <w:rPr>
+          <w:rStyle w:val="s1"/>
+        </w:rPr>
+        <w:t>0000000000</w:t>
+      </w:r>
+    </w:p>
+    <w:p>
+      <w:pPr>
+        <w:pStyle w:val="p1"/>
+      </w:pPr>
+      <w:r>
+        <w:rPr>
+          <w:rStyle w:val="s1"/>
+        </w:rPr>
+        <w:t>1000110001</w:t>
+      </w:r>
+    </w:p>
+    <w:p>
+      <w:pPr>
+        <w:pStyle w:val="p1"/>
+      </w:pPr>
+      <w:r>
+        <w:rPr>
+          <w:rStyle w:val="s1"/>
+        </w:rPr>
+        <w:t>1001111001</w:t>
+      </w:r>
+    </w:p>
+    <w:p>
+      <w:pPr>
+        <w:pStyle w:val="p1"/>
+      </w:pPr>
+      <w:r>
+        <w:rPr>
+          <w:rStyle w:val="s1"/>
+        </w:rPr>
+        <w:t>0001111000</w:t>
+      </w:r>
+    </w:p>
+    <w:p>
+      <w:pPr>
+        <w:pStyle w:val="p1"/>
+      </w:pPr>
+      <w:r>
+        <w:rPr>
+          <w:rStyle w:val="s1"/>
+        </w:rPr>
+        <w:t>0000110000</w:t>
+      </w:r>
+    </w:p>
+    <w:p>
+      <w:pPr>
+        <w:pStyle w:val="p1"/>
+      </w:pPr>
+      <w:r>
+        <w:rPr>
+          <w:rStyle w:val="s1"/>
+        </w:rPr>
+        <w:t>1100000011</w:t>
+      </w:r>
+    </w:p>
+    <w:p>
+      <w:pPr>
+        <w:pStyle w:val="p1"/>
+      </w:pPr>
+      <w:r>
+        <w:rPr>
+          <w:rStyle w:val="s1"/>
+        </w:rPr>
+        <w:t>====================================================================</w:t>
+      </w:r>
+    </w:p>
+    <w:p>
+      <w:pPr>
+        <w:pStyle w:val="p1"/>
+      </w:pPr>
+      <w:r>
+        <w:rPr>
+          <w:rStyle w:val="s1"/>
+        </w:rPr>
+        <w:t>Destination: (4,7)</w:t>
+      </w:r>
+    </w:p>
+    <w:p>
+      <w:pPr>
+        <w:pStyle w:val="p1"/>
+      </w:pPr>
+      <w:r>
+        <w:rPr>
+          <w:rStyle w:val="s1"/>
+        </w:rPr>
+        <w:t>====================================================================</w:t>
+      </w:r>
+    </w:p>
+    <w:p>
+      <w:pPr>
+        <w:pStyle w:val="p1"/>
+      </w:pPr>
+      <w:r>
+        <w:rPr>
+          <w:rStyle w:val="s1"/>
+        </w:rPr>
+        <w:t>Robot Starting Position: (2,1)</w:t>
+      </w:r>
+    </w:p>
+    <w:p>
+      <w:pPr>
+        <w:pStyle w:val="p1"/>
+      </w:pPr>
+      <w:r>
+        <w:rPr>
+          <w:rStyle w:val="s1"/>
+        </w:rPr>
+        <w:t>Getting Path...</w:t>
+      </w:r>
+    </w:p>
+    <w:p>
+      <w:pPr>
+        <w:pStyle w:val="p1"/>
+      </w:pPr>
+      <w:r>
+        <w:rPr>
+          <w:rStyle w:val="s1"/>
+        </w:rPr>
+        <w:t>Path:</w:t>
+      </w:r>
+    </w:p>
+    <w:p>
+      <w:pPr>
+        <w:pStyle w:val="p1"/>
+      </w:pPr>
+      <w:r>
+        <w:rPr>
+          <w:rStyle w:val="s1"/>
+        </w:rPr>
+        <w:t>[2,1] =&gt; [2,2] =&gt; [2,3] =&gt; [2,4] =&gt; [2,5] =&gt; [2,6] =&gt; [3,6] =&gt; [4,6] =&gt; [4,7]</w:t>
+      </w:r>
+    </w:p>
+    <w:p>
+      <w:pPr>
+        <w:pStyle w:val="p2"/>
+      </w:pPr>
+    </w:p>
+    <w:p>
+      <w:pPr>
+        <w:pStyle w:val="p1"/>
+      </w:pPr>
+      <w:r>
+        <w:rPr>
+          <w:rStyle w:val="s1"/>
+        </w:rPr>
+        <w:t>Visual Path:</w:t>
+      </w:r>
+    </w:p>
+    <w:p>
+      <w:pPr>
+        <w:pStyle w:val="p1"/>
+      </w:pPr>
+      <w:r>
+        <w:rPr>
+          <w:rStyle w:val="s1"/>
+        </w:rPr>
+        <w:t>1000X00001</w:t>
+      </w:r>
+    </w:p>
+    <w:p>
+      <w:pPr>
+        <w:pStyle w:val="p1"/>
+      </w:pPr>
+      <w:r>
+        <w:rPr>
+          <w:rStyle w:val="s1"/>
+        </w:rPr>
+        <w:t>11***00011</w:t>
+      </w:r>
+    </w:p>
+    <w:p>
+      <w:pPr>
+        <w:pStyle w:val="p1"/>
+      </w:pPr>
+      <w:r>
+        <w:rPr>
+          <w:rStyle w:val="s1"/>
+        </w:rPr>
+        <w:t>00*0000000</w:t>
+      </w:r>
+    </w:p>
+    <w:p>
+      <w:pPr>
+        <w:pStyle w:val="p1"/>
+      </w:pPr>
+      <w:r>
+        <w:rPr>
+          <w:rStyle w:val="s1"/>
+        </w:rPr>
+        <w:t>10*0110001</w:t>
+      </w:r>
+    </w:p>
+    <w:p>
+      <w:pPr>
+        <w:pStyle w:val="p1"/>
+      </w:pPr>
+      <w:r>
+        <w:rPr>
+          <w:rStyle w:val="s1"/>
+        </w:rPr>
+        <w:t>10*1111001</w:t>
+      </w:r>
+    </w:p>
+    <w:p>
+      <w:pPr>
+        <w:pStyle w:val="p1"/>
+      </w:pPr>
+      <w:r>
+        <w:rPr>
+          <w:rStyle w:val="s1"/>
+        </w:rPr>
+        <w:t>00*1111000</w:t>
+      </w:r>
+    </w:p>
+    <w:p>
+      <w:pPr>
+        <w:pStyle w:val="p1"/>
+      </w:pPr>
+      <w:r>
+        <w:rPr>
+          <w:rStyle w:val="s1"/>
+        </w:rPr>
+        <w:t>00S0110000</w:t>
+      </w:r>
+    </w:p>
+    <w:p>
+      <w:pPr>
+        <w:pStyle w:val="p1"/>
+      </w:pPr>
+      <w:r>
+        <w:rPr>
+          <w:rStyle w:val="s1"/>
+        </w:rPr>
+        <w:t>1100000011</w:t>
+      </w:r>
+    </w:p>
+    <w:p>
+      <w:pPr>
+        <w:pStyle w:val="p1"/>
+      </w:pPr>
+      <w:r>
+        <w:rPr>
+          <w:rStyle w:val="s1"/>
+        </w:rPr>
+        <w:t>====================================================================</w:t>
+      </w:r>
+    </w:p>
+    <w:p>
+      <w:pPr>
+        <w:pStyle w:val="p1"/>
+      </w:pPr>
+      <w:r>
+        <w:rPr>
+          <w:rStyle w:val="s1"/>
+        </w:rPr>
+        <w:t>Robot Starting Position: (8,2)</w:t>
+      </w:r>
+    </w:p>
+    <w:p>
+      <w:pPr>
+        <w:pStyle w:val="p1"/>
+      </w:pPr>
+      <w:r>
+        <w:rPr>
+          <w:rStyle w:val="s1"/>
+        </w:rPr>
+        <w:t>Getting Path...</w:t>
+      </w:r>
+    </w:p>
+    <w:p>
+      <w:pPr>
+        <w:pStyle w:val="p1"/>
+      </w:pPr>
+      <w:r>
+        <w:rPr>
+          <w:rStyle w:val="s1"/>
+        </w:rPr>
+        <w:t>Path:</w:t>
+      </w:r>
+    </w:p>
+    <w:p>
+      <w:pPr>
+        <w:pStyle w:val="p1"/>
+      </w:pPr>
+      <w:r>
+        <w:rPr>
+          <w:rStyle w:val="s1"/>
+        </w:rPr>
+        <w:t>[8,2] =&gt; [8,3] =&gt; [7,3] =&gt; [7,4] =&gt; [6,4] =&gt; [6,5] =&gt; [5,5] =&gt; [4,5] =&gt; [4,6] =&gt; [4,7]</w:t>
+      </w:r>
+    </w:p>
+    <w:p>
+      <w:pPr>
+        <w:pStyle w:val="p2"/>
+      </w:pPr>
+    </w:p>
+    <w:p>
+      <w:pPr>
+        <w:pStyle w:val="p1"/>
+      </w:pPr>
+      <w:r>
+        <w:rPr>
+          <w:rStyle w:val="s1"/>
+        </w:rPr>
+        <w:t>Visual Path:</w:t>
+      </w:r>
+    </w:p>
+    <w:p>
+      <w:pPr>
+        <w:pStyle w:val="p1"/>
+      </w:pPr>
+      <w:r>
+        <w:rPr>
+          <w:rStyle w:val="s1"/>
+        </w:rPr>
+        <w:t>1000X00001</w:t>
+      </w:r>
+    </w:p>
+    <w:p>
+      <w:pPr>
+        <w:pStyle w:val="p1"/>
+      </w:pPr>
+      <w:r>
+        <w:rPr>
+          <w:rStyle w:val="s1"/>
+        </w:rPr>
+        <w:t>1100*00011</w:t>
+      </w:r>
+    </w:p>
+    <w:p>
+      <w:pPr>
+        <w:pStyle w:val="p1"/>
+      </w:pPr>
+      <w:r>
+        <w:rPr>
+          <w:rStyle w:val="s1"/>
+        </w:rPr>
+        <w:t>0000***000</w:t>
+      </w:r>
+    </w:p>
+    <w:p>
+      <w:pPr>
+        <w:pStyle w:val="p1"/>
+      </w:pPr>
+      <w:r>
+        <w:rPr>
+          <w:rStyle w:val="s1"/>
+        </w:rPr>
+        <w:t>100011**01</w:t>
+      </w:r>
+    </w:p>
+    <w:p>
+      <w:pPr>
+        <w:pStyle w:val="p1"/>
+      </w:pPr>
+      <w:r>
+        <w:rPr>
+          <w:rStyle w:val="s1"/>
+        </w:rPr>
+        <w:t>1001111**1</w:t>
+      </w:r>
+    </w:p>
+    <w:p>
+      <w:pPr>
+        <w:pStyle w:val="p1"/>
+      </w:pPr>
+      <w:r>
+        <w:rPr>
+          <w:rStyle w:val="s1"/>
+        </w:rPr>
+        <w:t>00011110S0</w:t>
+      </w:r>
+    </w:p>
+    <w:p>
+      <w:pPr>
+        <w:pStyle w:val="p1"/>
+      </w:pPr>
+      <w:r>
+        <w:rPr>
+          <w:rStyle w:val="s1"/>
+        </w:rPr>
+        <w:t>0000110000</w:t>
+      </w:r>
+    </w:p>
+    <w:p>
+      <w:pPr>
+        <w:pStyle w:val="p1"/>
+      </w:pPr>
+      <w:r>
+        <w:rPr>
+          <w:rStyle w:val="s1"/>
+        </w:rPr>
+        <w:t>1100000011</w:t>
+      </w:r>
+    </w:p>
+    <w:p>
+      <w:pPr>
+        <w:pStyle w:val="ListParagraph"/>
+        <w:ind w:left="792"/>
+        <w:rPr>
+          <w:rFonts w:ascii="Times New Roman" w:hAnsi="Times New Roman" w:cs="Times New Roman"/>
+          <w:color w:val="262626" w:themeColor="text1" w:themeTint="D9"/>
+          <w:sz w:val="24"/>
+        </w:rPr>
+      </w:pPr>
     </w:p>
     <w:p>
       <w:pPr>
@@ -3463,8 +3897,6 @@
         </w:rPr>
         <w:t>STUFF</w:t>
       </w:r>
-      <w:bookmarkStart w:id="0" w:name="_GoBack"/>
-      <w:bookmarkEnd w:id="0"/>
     </w:p>
     <w:p>
       <w:pPr>
@@ -3489,8 +3921,8 @@
 </file>
 
 <file path=word/numbering.xml><?xml version="1.0" encoding="utf-8"?>
-<w:numbering xmlns:wpc="http://schemas.microsoft.com/office/word/2010/wordprocessingCanvas" xmlns:cx="http://schemas.microsoft.com/office/drawing/2014/chartex" xmlns:cx1="http://schemas.microsoft.com/office/drawing/2015/9/8/chartex" xmlns:cx2="http://schemas.microsoft.com/office/drawing/2015/10/21/chartex" xmlns:mc="http://schemas.openxmlformats.org/markup-compatibility/2006" xmlns:o="urn:schemas-microsoft-com:office:office" xmlns:r="http://schemas.openxmlformats.org/officeDocument/2006/relationships" xmlns:m="http://schemas.openxmlformats.org/officeDocument/2006/math" xmlns:v="urn:schemas-microsoft-com:vml" xmlns:wp14="http://schemas.microsoft.com/office/word/2010/wordprocessingDrawing" xmlns:wp="http://schemas.openxmlformats.org/drawingml/2006/wordprocessingDrawing" xmlns:w10="urn:schemas-microsoft-com:office:word" xmlns:w="http://schemas.openxmlformats.org/wordprocessingml/2006/main" xmlns:w14="http://schemas.microsoft.com/office/word/2010/wordml" xmlns:w15="http://schemas.microsoft.com/office/word/2012/wordml" xmlns:w16se="http://schemas.microsoft.com/office/word/2015/wordml/symex" xmlns:wpg="http://schemas.microsoft.com/office/word/2010/wordprocessingGroup" xmlns:wpi="http://schemas.microsoft.com/office/word/2010/wordprocessingInk" xmlns:wne="http://schemas.microsoft.com/office/word/2006/wordml" xmlns:wps="http://schemas.microsoft.com/office/word/2010/wordprocessingShape" mc:Ignorable="w14 w15 w16se wp14">
-  <w:abstractNum w:abstractNumId="0" w15:restartNumberingAfterBreak="0">
+<w:numbering xmlns:wpc="http://schemas.microsoft.com/office/word/2010/wordprocessingCanvas" xmlns:mo="http://schemas.microsoft.com/office/mac/office/2008/main" xmlns:mc="http://schemas.openxmlformats.org/markup-compatibility/2006" xmlns:mv="urn:schemas-microsoft-com:mac:vml" xmlns:o="urn:schemas-microsoft-com:office:office" xmlns:r="http://schemas.openxmlformats.org/officeDocument/2006/relationships" xmlns:m="http://schemas.openxmlformats.org/officeDocument/2006/math" xmlns:v="urn:schemas-microsoft-com:vml" xmlns:wp14="http://schemas.microsoft.com/office/word/2010/wordprocessingDrawing" xmlns:wp="http://schemas.openxmlformats.org/drawingml/2006/wordprocessingDrawing" xmlns:w10="urn:schemas-microsoft-com:office:word" xmlns:w="http://schemas.openxmlformats.org/wordprocessingml/2006/main" xmlns:w14="http://schemas.microsoft.com/office/word/2010/wordml" xmlns:w15="http://schemas.microsoft.com/office/word/2012/wordml" xmlns:wpg="http://schemas.microsoft.com/office/word/2010/wordprocessingGroup" xmlns:wpi="http://schemas.microsoft.com/office/word/2010/wordprocessingInk" xmlns:wne="http://schemas.microsoft.com/office/word/2006/wordml" xmlns:wps="http://schemas.microsoft.com/office/word/2010/wordprocessingShape" mc:Ignorable="w14 w15 wp14">
+  <w:abstractNum w:abstractNumId="0">
     <w:nsid w:val="03F9197F"/>
     <w:multiLevelType w:val="multilevel"/>
     <w:tmpl w:val="8D4897A0"/>
@@ -3603,7 +4035,93 @@
       </w:pPr>
     </w:lvl>
   </w:abstractNum>
-  <w:abstractNum w:abstractNumId="1" w15:restartNumberingAfterBreak="0">
+  <w:abstractNum w:abstractNumId="1">
+    <w:nsid w:val="14460276"/>
+    <w:multiLevelType w:val="hybridMultilevel"/>
+    <w:tmpl w:val="3774AB58"/>
+    <w:lvl w:ilvl="0" w:tplc="0409000F">
+      <w:start w:val="1"/>
+      <w:numFmt w:val="decimal"/>
+      <w:lvlText w:val="%1."/>
+      <w:lvlJc w:val="left"/>
+      <w:pPr>
+        <w:ind w:left="720" w:hanging="360"/>
+      </w:pPr>
+    </w:lvl>
+    <w:lvl w:ilvl="1" w:tplc="04090019" w:tentative="1">
+      <w:start w:val="1"/>
+      <w:numFmt w:val="lowerLetter"/>
+      <w:lvlText w:val="%2."/>
+      <w:lvlJc w:val="left"/>
+      <w:pPr>
+        <w:ind w:left="1440" w:hanging="360"/>
+      </w:pPr>
+    </w:lvl>
+    <w:lvl w:ilvl="2" w:tplc="0409001B" w:tentative="1">
+      <w:start w:val="1"/>
+      <w:numFmt w:val="lowerRoman"/>
+      <w:lvlText w:val="%3."/>
+      <w:lvlJc w:val="right"/>
+      <w:pPr>
+        <w:ind w:left="2160" w:hanging="180"/>
+      </w:pPr>
+    </w:lvl>
+    <w:lvl w:ilvl="3" w:tplc="0409000F" w:tentative="1">
+      <w:start w:val="1"/>
+      <w:numFmt w:val="decimal"/>
+      <w:lvlText w:val="%4."/>
+      <w:lvlJc w:val="left"/>
+      <w:pPr>
+        <w:ind w:left="2880" w:hanging="360"/>
+      </w:pPr>
+    </w:lvl>
+    <w:lvl w:ilvl="4" w:tplc="04090019" w:tentative="1">
+      <w:start w:val="1"/>
+      <w:numFmt w:val="lowerLetter"/>
+      <w:lvlText w:val="%5."/>
+      <w:lvlJc w:val="left"/>
+      <w:pPr>
+        <w:ind w:left="3600" w:hanging="360"/>
+      </w:pPr>
+    </w:lvl>
+    <w:lvl w:ilvl="5" w:tplc="0409001B" w:tentative="1">
+      <w:start w:val="1"/>
+      <w:numFmt w:val="lowerRoman"/>
+      <w:lvlText w:val="%6."/>
+      <w:lvlJc w:val="right"/>
+      <w:pPr>
+        <w:ind w:left="4320" w:hanging="180"/>
+      </w:pPr>
+    </w:lvl>
+    <w:lvl w:ilvl="6" w:tplc="0409000F" w:tentative="1">
+      <w:start w:val="1"/>
+      <w:numFmt w:val="decimal"/>
+      <w:lvlText w:val="%7."/>
+      <w:lvlJc w:val="left"/>
+      <w:pPr>
+        <w:ind w:left="5040" w:hanging="360"/>
+      </w:pPr>
+    </w:lvl>
+    <w:lvl w:ilvl="7" w:tplc="04090019" w:tentative="1">
+      <w:start w:val="1"/>
+      <w:numFmt w:val="lowerLetter"/>
+      <w:lvlText w:val="%8."/>
+      <w:lvlJc w:val="left"/>
+      <w:pPr>
+        <w:ind w:left="5760" w:hanging="360"/>
+      </w:pPr>
+    </w:lvl>
+    <w:lvl w:ilvl="8" w:tplc="0409001B" w:tentative="1">
+      <w:start w:val="1"/>
+      <w:numFmt w:val="lowerRoman"/>
+      <w:lvlText w:val="%9."/>
+      <w:lvlJc w:val="right"/>
+      <w:pPr>
+        <w:ind w:left="6480" w:hanging="180"/>
+      </w:pPr>
+    </w:lvl>
+  </w:abstractNum>
+  <w:abstractNum w:abstractNumId="2">
     <w:nsid w:val="1F9A024C"/>
     <w:multiLevelType w:val="multilevel"/>
     <w:tmpl w:val="1009001F"/>
@@ -3692,7 +4210,7 @@
       </w:pPr>
     </w:lvl>
   </w:abstractNum>
-  <w:abstractNum w:abstractNumId="2" w15:restartNumberingAfterBreak="0">
+  <w:abstractNum w:abstractNumId="3">
     <w:nsid w:val="45DE09BB"/>
     <w:multiLevelType w:val="multilevel"/>
     <w:tmpl w:val="005ABCE0"/>
@@ -3809,16 +4327,19 @@
     <w:abstractNumId w:val="0"/>
   </w:num>
   <w:num w:numId="2">
+    <w:abstractNumId w:val="3"/>
+  </w:num>
+  <w:num w:numId="3">
     <w:abstractNumId w:val="2"/>
   </w:num>
-  <w:num w:numId="3">
+  <w:num w:numId="4">
     <w:abstractNumId w:val="1"/>
   </w:num>
 </w:numbering>
 </file>
 
 <file path=word/styles.xml><?xml version="1.0" encoding="utf-8"?>
-<w:styles xmlns:mc="http://schemas.openxmlformats.org/markup-compatibility/2006" xmlns:r="http://schemas.openxmlformats.org/officeDocument/2006/relationships" xmlns:w="http://schemas.openxmlformats.org/wordprocessingml/2006/main" xmlns:w14="http://schemas.microsoft.com/office/word/2010/wordml" xmlns:w15="http://schemas.microsoft.com/office/word/2012/wordml" xmlns:w16se="http://schemas.microsoft.com/office/word/2015/wordml/symex" mc:Ignorable="w14 w15 w16se">
+<w:styles xmlns:mc="http://schemas.openxmlformats.org/markup-compatibility/2006" xmlns:r="http://schemas.openxmlformats.org/officeDocument/2006/relationships" xmlns:w="http://schemas.openxmlformats.org/wordprocessingml/2006/main" xmlns:w14="http://schemas.microsoft.com/office/word/2010/wordml" xmlns:w15="http://schemas.microsoft.com/office/word/2012/wordml" mc:Ignorable="w14 w15">
   <w:docDefaults>
     <w:rPrDefault>
       <w:rPr>
@@ -3834,7 +4355,7 @@
       </w:pPr>
     </w:pPrDefault>
   </w:docDefaults>
-  <w:latentStyles w:defLockedState="0" w:defUIPriority="99" w:defSemiHidden="0" w:defUnhideWhenUsed="0" w:defQFormat="0" w:count="372">
+  <w:latentStyles w:defLockedState="0" w:defUIPriority="99" w:defSemiHidden="0" w:defUnhideWhenUsed="0" w:defQFormat="0" w:count="382">
     <w:lsdException w:name="Normal" w:uiPriority="0" w:qFormat="1"/>
     <w:lsdException w:name="heading 1" w:uiPriority="9" w:qFormat="1"/>
     <w:lsdException w:name="heading 2" w:semiHidden="1" w:uiPriority="9" w:unhideWhenUsed="1" w:qFormat="1"/>
@@ -3940,7 +4461,6 @@
     <w:lsdException w:name="HTML Sample" w:semiHidden="1" w:unhideWhenUsed="1"/>
     <w:lsdException w:name="HTML Typewriter" w:semiHidden="1" w:unhideWhenUsed="1"/>
     <w:lsdException w:name="HTML Variable" w:semiHidden="1" w:unhideWhenUsed="1"/>
-    <w:lsdException w:name="Normal Table" w:semiHidden="1" w:unhideWhenUsed="1"/>
     <w:lsdException w:name="annotation subject" w:semiHidden="1" w:unhideWhenUsed="1"/>
     <w:lsdException w:name="No List" w:semiHidden="1" w:unhideWhenUsed="1"/>
     <w:lsdException w:name="Outline List 1" w:semiHidden="1" w:unhideWhenUsed="1"/>
@@ -3987,10 +4507,8 @@
     <w:lsdException w:name="Table Subtle 2" w:semiHidden="1" w:unhideWhenUsed="1"/>
     <w:lsdException w:name="Table Web 1" w:semiHidden="1" w:unhideWhenUsed="1"/>
     <w:lsdException w:name="Table Web 2" w:semiHidden="1" w:unhideWhenUsed="1"/>
-    <w:lsdException w:name="Table Web 3" w:semiHidden="1" w:unhideWhenUsed="1"/>
     <w:lsdException w:name="Balloon Text" w:semiHidden="1" w:unhideWhenUsed="1"/>
     <w:lsdException w:name="Table Grid" w:uiPriority="39"/>
-    <w:lsdException w:name="Table Theme" w:semiHidden="1" w:unhideWhenUsed="1"/>
     <w:lsdException w:name="Placeholder Text" w:semiHidden="1"/>
     <w:lsdException w:name="No Spacing" w:uiPriority="1" w:qFormat="1"/>
     <w:lsdException w:name="Light Shading" w:uiPriority="60"/>
@@ -4207,6 +4725,7 @@
     <w:lsdException w:name="List Table 6 Colorful Accent 6" w:uiPriority="51"/>
     <w:lsdException w:name="List Table 7 Colorful Accent 6" w:uiPriority="52"/>
     <w:lsdException w:name="Mention" w:semiHidden="1" w:unhideWhenUsed="1"/>
+    <w:lsdException w:name="Smart Hyperlink" w:semiHidden="1" w:unhideWhenUsed="1"/>
   </w:latentStyles>
   <w:style w:type="paragraph" w:default="1" w:styleId="Normal">
     <w:name w:val="Normal"/>
@@ -4428,6 +4947,43 @@
     <w:pPr>
       <w:spacing w:after="0" w:line="240" w:lineRule="auto"/>
     </w:pPr>
+  </w:style>
+  <w:style w:type="paragraph" w:customStyle="1" w:styleId="p1">
+    <w:name w:val="p1"/>
+    <w:basedOn w:val="Normal"/>
+    <w:rsid w:val="006A3421"/>
+    <w:pPr>
+      <w:shd w:val="clear" w:color="auto" w:fill="000000"/>
+      <w:spacing w:after="0" w:line="240" w:lineRule="auto"/>
+    </w:pPr>
+    <w:rPr>
+      <w:rFonts w:ascii="Menlo" w:hAnsi="Menlo" w:cs="Menlo"/>
+      <w:color w:val="F7FAFF"/>
+      <w:sz w:val="21"/>
+      <w:szCs w:val="21"/>
+      <w:lang w:val="en-US"/>
+    </w:rPr>
+  </w:style>
+  <w:style w:type="paragraph" w:customStyle="1" w:styleId="p2">
+    <w:name w:val="p2"/>
+    <w:basedOn w:val="Normal"/>
+    <w:rsid w:val="006A3421"/>
+    <w:pPr>
+      <w:shd w:val="clear" w:color="auto" w:fill="000000"/>
+      <w:spacing w:after="0" w:line="240" w:lineRule="auto"/>
+    </w:pPr>
+    <w:rPr>
+      <w:rFonts w:ascii="Menlo" w:hAnsi="Menlo" w:cs="Menlo"/>
+      <w:color w:val="F7FAFF"/>
+      <w:sz w:val="21"/>
+      <w:szCs w:val="21"/>
+      <w:lang w:val="en-US"/>
+    </w:rPr>
+  </w:style>
+  <w:style w:type="character" w:customStyle="1" w:styleId="s1">
+    <w:name w:val="s1"/>
+    <w:basedOn w:val="DefaultParagraphFont"/>
+    <w:rsid w:val="006A3421"/>
   </w:style>
 </w:styles>
 </file>
@@ -4698,7 +5254,7 @@
 </file>
 
 <file path=customXml/itemProps1.xml><?xml version="1.0" encoding="utf-8"?>
-<ds:datastoreItem xmlns:ds="http://schemas.openxmlformats.org/officeDocument/2006/customXml" ds:itemID="{24B32AB1-A937-43C0-A946-A6352D9C3A01}">
+<ds:datastoreItem xmlns:ds="http://schemas.openxmlformats.org/officeDocument/2006/customXml" ds:itemID="{3283DA32-E48F-CD48-B7CD-5F7443C7C99E}">
   <ds:schemaRefs>
     <ds:schemaRef ds:uri="http://schemas.openxmlformats.org/officeDocument/2006/bibliography"/>
   </ds:schemaRefs>

</xml_diff>